<commit_message>
helyesírási hibák javítása a dokumentációban, formázás véglegesítése
</commit_message>
<xml_diff>
--- a/DOKUMENTÁCIÓ.docx
+++ b/DOKUMENTÁCIÓ.docx
@@ -579,14 +579,14 @@
         </w:rPr>
         <w:t xml:space="preserve">Külön regisztráció nem szükséges, az először bejelentkezett </w:t>
       </w:r>
-      <w:proofErr w:type="spellStart"/>
-      <w:r>
-        <w:rPr>
-          <w:rFonts w:ascii="Verdana" w:hAnsi="Verdana" w:cs="Lucida Sans Unicode"/>
-        </w:rPr>
-        <w:t>helhasználókat</w:t>
-      </w:r>
-      <w:proofErr w:type="spellEnd"/>
+      <w:r>
+        <w:rPr>
+          <w:rFonts w:ascii="Verdana" w:hAnsi="Verdana" w:cs="Lucida Sans Unicode"/>
+        </w:rPr>
+        <w:t>felhasználókat</w:t>
+      </w:r>
+      <w:bookmarkStart w:id="0" w:name="_GoBack"/>
+      <w:bookmarkEnd w:id="0"/>
       <w:r>
         <w:rPr>
           <w:rFonts w:ascii="Verdana" w:hAnsi="Verdana" w:cs="Lucida Sans Unicode"/>
@@ -2141,28 +2141,24 @@
         </w:rPr>
         <w:t xml:space="preserve">Tárolja a </w:t>
       </w:r>
-      <w:proofErr w:type="spellStart"/>
-      <w:r>
-        <w:rPr>
-          <w:rFonts w:ascii="Verdana" w:hAnsi="Verdana" w:cs="Lucida Sans Unicode"/>
-        </w:rPr>
-        <w:t>feljasználókat</w:t>
-      </w:r>
-      <w:proofErr w:type="spellEnd"/>
+      <w:r>
+        <w:rPr>
+          <w:rFonts w:ascii="Verdana" w:hAnsi="Verdana" w:cs="Lucida Sans Unicode"/>
+        </w:rPr>
+        <w:t>felhasználókat</w:t>
+      </w:r>
       <w:r>
         <w:rPr>
           <w:rFonts w:ascii="Verdana" w:hAnsi="Verdana" w:cs="Lucida Sans Unicode"/>
         </w:rPr>
         <w:t xml:space="preserve"> és az </w:t>
       </w:r>
-      <w:proofErr w:type="spellStart"/>
-      <w:r>
-        <w:rPr>
-          <w:rFonts w:ascii="Verdana" w:hAnsi="Verdana" w:cs="Lucida Sans Unicode"/>
-        </w:rPr>
-        <w:t>akív</w:t>
-      </w:r>
-      <w:proofErr w:type="spellEnd"/>
+      <w:r>
+        <w:rPr>
+          <w:rFonts w:ascii="Verdana" w:hAnsi="Verdana" w:cs="Lucida Sans Unicode"/>
+        </w:rPr>
+        <w:t>aktív</w:t>
+      </w:r>
       <w:r>
         <w:rPr>
           <w:rFonts w:ascii="Verdana" w:hAnsi="Verdana" w:cs="Lucida Sans Unicode"/>
@@ -2646,14 +2642,12 @@
         </w:rPr>
         <w:t xml:space="preserve">Ezek után elkezdtük megalkotni a gyümölcsök ismertetőjét, azaz a származási helyüket, a bennük lévő vitaminokat és a szervezetre gyakorolt jótékony hatásukat kerestük ki, gyűjtöttük össze, és szortíroztuk belőle, hogy csak a tömör lényeg maradjon meg. Ezen leírások végeredményét megtalálhatja a mellékelt „Gyümölcs leírás” nevű </w:t>
       </w:r>
-      <w:proofErr w:type="spellStart"/>
-      <w:r>
-        <w:rPr>
-          <w:rFonts w:ascii="Verdana" w:hAnsi="Verdana" w:cs="Lucida Sans Unicode"/>
-        </w:rPr>
-        <w:t>word</w:t>
-      </w:r>
-      <w:proofErr w:type="spellEnd"/>
+      <w:r>
+        <w:rPr>
+          <w:rFonts w:ascii="Verdana" w:hAnsi="Verdana" w:cs="Lucida Sans Unicode"/>
+        </w:rPr>
+        <w:t>Word</w:t>
+      </w:r>
       <w:r>
         <w:rPr>
           <w:rFonts w:ascii="Verdana" w:hAnsi="Verdana" w:cs="Lucida Sans Unicode"/>
@@ -2740,8 +2734,6 @@
           <w:rFonts w:ascii="Verdana" w:hAnsi="Verdana" w:cs="Lucida Sans Unicode"/>
         </w:rPr>
       </w:pPr>
-      <w:bookmarkStart w:id="0" w:name="_GoBack"/>
-      <w:bookmarkEnd w:id="0"/>
     </w:p>
     <w:p>
       <w:pPr>

</xml_diff>

<commit_message>
Program feltöltése, dokumentáció átírása, felesleges filok törlése
</commit_message>
<xml_diff>
--- a/DOKUMENTÁCIÓ.docx
+++ b/DOKUMENTÁCIÓ.docx
@@ -22,7 +22,27 @@
           <w:szCs w:val="28"/>
           <w:u w:val="single"/>
         </w:rPr>
-        <w:t>Dokumentáció – Fekete Péter kártyajáték – RFT beadandó</w:t>
+        <w:t xml:space="preserve">Dokumentáció – </w:t>
+      </w:r>
+      <w:r>
+        <w:rPr>
+          <w:rFonts w:ascii="Verdana" w:hAnsi="Verdana" w:cs="Lucida Sans Unicode"/>
+          <w:b/>
+          <w:sz w:val="28"/>
+          <w:szCs w:val="28"/>
+          <w:u w:val="single"/>
+        </w:rPr>
+        <w:t>Memória kártyajáték</w:t>
+      </w:r>
+      <w:r>
+        <w:rPr>
+          <w:rFonts w:ascii="Verdana" w:hAnsi="Verdana" w:cs="Lucida Sans Unicode"/>
+          <w:b/>
+          <w:sz w:val="28"/>
+          <w:szCs w:val="28"/>
+          <w:u w:val="single"/>
+        </w:rPr>
+        <w:t xml:space="preserve"> – RFT beadandó</w:t>
       </w:r>
     </w:p>
     <w:p>
@@ -117,79 +137,234 @@
     </w:p>
     <w:p>
       <w:pPr>
-        <w:spacing w:after="0" w:line="240" w:lineRule="auto"/>
+        <w:pStyle w:val="NormlWeb"/>
+        <w:spacing w:before="0" w:beforeAutospacing="0" w:after="0" w:afterAutospacing="0"/>
         <w:jc w:val="both"/>
         <w:rPr>
-          <w:rFonts w:ascii="Verdana" w:hAnsi="Verdana" w:cs="Lucida Sans Unicode"/>
-        </w:rPr>
-      </w:pPr>
-      <w:r>
-        <w:rPr>
-          <w:rFonts w:ascii="Verdana" w:hAnsi="Verdana" w:cs="Lucida Sans Unicode"/>
-        </w:rPr>
-        <w:t>A játék 31db kártyalapból áll. 15db pár és egy kakukktojás. A játékban tetszés szerinti játékos vehet részt, de legalább kettő. Kezdéskor a kártyákat jól össze kell keverni, és a játékosok között kiosztani az összes lapot. Ha valamelyik játékos között két azonos gyümölccsel ellátott lapot talál, akkor ezeket félrerakhatja magának, ezek az ő már meglévő párjai. Ezután megkezdődik a "húzás". Akinek pillanatnyilag a legtöbb kártya van a kezében, attól a bal oldali szomszédja egy kártyát húz, tőle pedig a következő és így tovább. Ha a játékosnak a húzott kártya párja a kezében van, akkor ezt a két lapot félrerakja. Ez így megy mindaddig, amíg az egyik játékosnál a "Fekete Péter" egyedül marad a kezében, és így ő maga lesz a Fekete Péter és megtudja, hogy miért káros a csokoládé a szervezetre.</w:t>
-      </w:r>
-    </w:p>
-    <w:p>
-      <w:pPr>
-        <w:spacing w:after="0" w:line="240" w:lineRule="auto"/>
-        <w:rPr>
-          <w:rFonts w:ascii="Verdana" w:hAnsi="Verdana" w:cs="Lucida Sans Unicode"/>
-        </w:rPr>
-      </w:pPr>
-    </w:p>
-    <w:p>
-      <w:pPr>
-        <w:spacing w:line="240" w:lineRule="auto"/>
-        <w:rPr>
-          <w:rFonts w:ascii="Verdana" w:hAnsi="Verdana" w:cs="Lucida Sans Unicode"/>
-          <w:b/>
-          <w:u w:val="single"/>
-        </w:rPr>
-      </w:pPr>
-      <w:r>
-        <w:rPr>
-          <w:rFonts w:ascii="Verdana" w:hAnsi="Verdana" w:cs="Lucida Sans Unicode"/>
-          <w:b/>
-          <w:u w:val="single"/>
-        </w:rPr>
-        <w:t>Logikai Specifikáció:</w:t>
-      </w:r>
-    </w:p>
-    <w:p>
-      <w:pPr>
-        <w:spacing w:after="0" w:line="240" w:lineRule="auto"/>
+          <w:rFonts w:ascii="Verdana" w:hAnsi="Verdana" w:cs="Vijaya"/>
+          <w:color w:val="000000"/>
+          <w:sz w:val="22"/>
+          <w:szCs w:val="22"/>
+        </w:rPr>
+      </w:pPr>
+      <w:r>
+        <w:rPr>
+          <w:rFonts w:ascii="Verdana" w:hAnsi="Verdana" w:cs="Vijaya"/>
+          <w:color w:val="000000"/>
+          <w:sz w:val="22"/>
+          <w:szCs w:val="22"/>
+        </w:rPr>
+        <w:t xml:space="preserve">Keverd meg a memóriakártyákat és hátukkal felfelé rendezd </w:t>
+      </w:r>
+      <w:r>
+        <w:rPr>
+          <w:rFonts w:ascii="Verdana" w:hAnsi="Verdana" w:cs="Calibri"/>
+          <w:color w:val="000000"/>
+          <w:sz w:val="22"/>
+          <w:szCs w:val="22"/>
+        </w:rPr>
+        <w:t>ő</w:t>
+      </w:r>
+      <w:r>
+        <w:rPr>
+          <w:rFonts w:ascii="Verdana" w:hAnsi="Verdana" w:cs="Vijaya"/>
+          <w:color w:val="000000"/>
+          <w:sz w:val="22"/>
+          <w:szCs w:val="22"/>
+        </w:rPr>
+        <w:t>ket sorokba.</w:t>
+      </w:r>
+      <w:r>
+        <w:rPr>
+          <w:rFonts w:ascii="Verdana" w:hAnsi="Verdana" w:cs="Vijaya"/>
+          <w:color w:val="000000"/>
+          <w:sz w:val="22"/>
+          <w:szCs w:val="22"/>
+        </w:rPr>
+        <w:t xml:space="preserve"> </w:t>
+      </w:r>
+      <w:r>
+        <w:rPr>
+          <w:rFonts w:ascii="Verdana" w:hAnsi="Verdana" w:cs="Vijaya"/>
+          <w:color w:val="000000"/>
+          <w:sz w:val="22"/>
+          <w:szCs w:val="22"/>
+        </w:rPr>
+        <w:t>Az els</w:t>
+      </w:r>
+      <w:r>
+        <w:rPr>
+          <w:rFonts w:ascii="Verdana" w:hAnsi="Verdana" w:cs="Calibri"/>
+          <w:color w:val="000000"/>
+          <w:sz w:val="22"/>
+          <w:szCs w:val="22"/>
+        </w:rPr>
+        <w:t>ő</w:t>
+      </w:r>
+      <w:r>
+        <w:rPr>
+          <w:rFonts w:ascii="Verdana" w:hAnsi="Verdana" w:cs="Vijaya"/>
+          <w:color w:val="000000"/>
+          <w:sz w:val="22"/>
+          <w:szCs w:val="22"/>
+        </w:rPr>
+        <w:t xml:space="preserve"> játékos felfordít 2 kártyát. Megnézi a rajtuk lév</w:t>
+      </w:r>
+      <w:r>
+        <w:rPr>
+          <w:rFonts w:ascii="Verdana" w:hAnsi="Verdana" w:cs="Calibri"/>
+          <w:color w:val="000000"/>
+          <w:sz w:val="22"/>
+          <w:szCs w:val="22"/>
+        </w:rPr>
+        <w:t>ő</w:t>
+      </w:r>
+      <w:r>
+        <w:rPr>
+          <w:rFonts w:ascii="Verdana" w:hAnsi="Verdana" w:cs="Vijaya"/>
+          <w:color w:val="000000"/>
+          <w:sz w:val="22"/>
+          <w:szCs w:val="22"/>
+        </w:rPr>
+        <w:t xml:space="preserve"> mintát, ha a két lap egy párt alkot, akkor </w:t>
+      </w:r>
+      <w:r>
+        <w:rPr>
+          <w:rFonts w:ascii="Verdana" w:hAnsi="Verdana" w:cs="Vijaya"/>
+          <w:color w:val="000000"/>
+          <w:sz w:val="22"/>
+          <w:szCs w:val="22"/>
+        </w:rPr>
+        <w:t>felveszi,</w:t>
+      </w:r>
+      <w:r>
+        <w:rPr>
+          <w:rFonts w:ascii="Verdana" w:hAnsi="Verdana" w:cs="Vijaya"/>
+          <w:color w:val="000000"/>
+          <w:sz w:val="22"/>
+          <w:szCs w:val="22"/>
+        </w:rPr>
+        <w:t xml:space="preserve"> és </w:t>
+      </w:r>
+      <w:r>
+        <w:rPr>
+          <w:rFonts w:ascii="Verdana" w:hAnsi="Verdana" w:cs="Vijaya"/>
+          <w:color w:val="000000"/>
+          <w:sz w:val="22"/>
+          <w:szCs w:val="22"/>
+        </w:rPr>
+        <w:t>ismét</w:t>
+      </w:r>
+      <w:r>
+        <w:rPr>
+          <w:rFonts w:ascii="Verdana" w:hAnsi="Verdana" w:cs="Vijaya"/>
+          <w:color w:val="000000"/>
+          <w:sz w:val="22"/>
+          <w:szCs w:val="22"/>
+        </w:rPr>
+        <w:t xml:space="preserve"> </w:t>
+      </w:r>
+      <w:r>
+        <w:rPr>
+          <w:rFonts w:ascii="Verdana" w:hAnsi="Verdana" w:cs="Calibri"/>
+          <w:color w:val="000000"/>
+          <w:sz w:val="22"/>
+          <w:szCs w:val="22"/>
+        </w:rPr>
+        <w:t>ő</w:t>
+      </w:r>
+      <w:r>
+        <w:rPr>
+          <w:rFonts w:ascii="Verdana" w:hAnsi="Verdana" w:cs="Vijaya"/>
+          <w:color w:val="000000"/>
+          <w:sz w:val="22"/>
+          <w:szCs w:val="22"/>
+        </w:rPr>
+        <w:t xml:space="preserve"> jön.</w:t>
+      </w:r>
+      <w:r>
+        <w:rPr>
+          <w:rFonts w:ascii="Verdana" w:hAnsi="Verdana" w:cs="Vijaya"/>
+          <w:color w:val="000000"/>
+          <w:sz w:val="22"/>
+          <w:szCs w:val="22"/>
+        </w:rPr>
+        <w:t xml:space="preserve"> </w:t>
+      </w:r>
+      <w:r>
+        <w:rPr>
+          <w:rFonts w:ascii="Verdana" w:hAnsi="Verdana" w:cs="Vijaya"/>
+          <w:color w:val="000000"/>
+          <w:sz w:val="22"/>
+          <w:szCs w:val="22"/>
+        </w:rPr>
+        <w:t>Ha nem egy pár, akkor visszafordítja, és a következ</w:t>
+      </w:r>
+      <w:r>
+        <w:rPr>
+          <w:rFonts w:ascii="Verdana" w:hAnsi="Verdana" w:cs="Calibri"/>
+          <w:color w:val="000000"/>
+          <w:sz w:val="22"/>
+          <w:szCs w:val="22"/>
+        </w:rPr>
+        <w:t>ő</w:t>
+      </w:r>
+      <w:r>
+        <w:rPr>
+          <w:rFonts w:ascii="Verdana" w:hAnsi="Verdana" w:cs="Vijaya"/>
+          <w:color w:val="000000"/>
+          <w:sz w:val="22"/>
+          <w:szCs w:val="22"/>
+        </w:rPr>
+        <w:t xml:space="preserve"> játékos jön.</w:t>
+      </w:r>
+      <w:r>
+        <w:rPr>
+          <w:rFonts w:ascii="Verdana" w:hAnsi="Verdana" w:cs="Vijaya"/>
+          <w:color w:val="000000"/>
+          <w:sz w:val="22"/>
+          <w:szCs w:val="22"/>
+        </w:rPr>
+        <w:t xml:space="preserve"> </w:t>
+      </w:r>
+      <w:r>
+        <w:rPr>
+          <w:rFonts w:ascii="Verdana" w:hAnsi="Verdana" w:cs="Vijaya"/>
+          <w:color w:val="000000"/>
+          <w:sz w:val="22"/>
+          <w:szCs w:val="22"/>
+        </w:rPr>
+        <w:t xml:space="preserve">Amikor elfogytak a kártyák az asztalról, az a </w:t>
+      </w:r>
+      <w:r>
+        <w:rPr>
+          <w:rFonts w:ascii="Verdana" w:hAnsi="Verdana" w:cs="Vijaya"/>
+          <w:color w:val="000000"/>
+          <w:sz w:val="22"/>
+          <w:szCs w:val="22"/>
+        </w:rPr>
+        <w:t>nyertes,</w:t>
+      </w:r>
+      <w:r>
+        <w:rPr>
+          <w:rFonts w:ascii="Verdana" w:hAnsi="Verdana" w:cs="Vijaya"/>
+          <w:color w:val="000000"/>
+          <w:sz w:val="22"/>
+          <w:szCs w:val="22"/>
+        </w:rPr>
+        <w:t xml:space="preserve"> akinek több kártya van a kezében.</w:t>
+      </w:r>
+    </w:p>
+    <w:p>
+      <w:pPr>
+        <w:pStyle w:val="NormlWeb"/>
+        <w:spacing w:before="0" w:beforeAutospacing="0" w:after="0" w:afterAutospacing="0"/>
         <w:jc w:val="both"/>
         <w:rPr>
-          <w:rFonts w:ascii="Verdana" w:hAnsi="Verdana" w:cs="Lucida Sans Unicode"/>
-        </w:rPr>
-      </w:pPr>
-      <w:r>
-        <w:rPr>
-          <w:rFonts w:ascii="Verdana" w:hAnsi="Verdana" w:cs="Lucida Sans Unicode"/>
-        </w:rPr>
-        <w:t xml:space="preserve">Maga a program </w:t>
-      </w:r>
-      <w:proofErr w:type="spellStart"/>
-      <w:r>
-        <w:rPr>
-          <w:rFonts w:ascii="Verdana" w:hAnsi="Verdana" w:cs="Lucida Sans Unicode"/>
-        </w:rPr>
-        <w:t>wpf</w:t>
-      </w:r>
-      <w:proofErr w:type="spellEnd"/>
-      <w:r>
-        <w:rPr>
-          <w:rFonts w:ascii="Verdana" w:hAnsi="Verdana" w:cs="Lucida Sans Unicode"/>
-        </w:rPr>
-        <w:t xml:space="preserve"> platformon fog működni, a játékosok kliens használatával csatlakoznak a szerverre. A fő ablakban lehet megejteni a regisztrációt és később a belépést. Egy másik felületen lehet kiválasztani azt, hogy kivel szeretnénk játszani az éppen aktív játékosok közül, és a harmadik felület pedig maga a játéktér lesz. </w:t>
-      </w:r>
-    </w:p>
-    <w:p>
-      <w:pPr>
-        <w:spacing w:after="0" w:line="240" w:lineRule="auto"/>
-        <w:rPr>
-          <w:rFonts w:ascii="Verdana" w:hAnsi="Verdana" w:cs="Lucida Sans Unicode"/>
+          <w:rFonts w:ascii="Verdana" w:hAnsi="Verdana" w:cs="Vijaya"/>
+          <w:color w:val="000000"/>
+          <w:sz w:val="22"/>
+          <w:szCs w:val="22"/>
         </w:rPr>
       </w:pPr>
     </w:p>
@@ -296,7 +471,6 @@
         <w:rPr>
           <w:rFonts w:ascii="Verdana" w:hAnsi="Verdana" w:cs="Lucida Sans Unicode"/>
         </w:rPr>
-        <w:lastRenderedPageBreak/>
         <w:t>Az ellenfelek listából választják ki egymást vagy véletlenszerű kiosztás is lehetséges.</w:t>
       </w:r>
     </w:p>
@@ -331,7 +505,7 @@
         <w:rPr>
           <w:rFonts w:ascii="Verdana" w:hAnsi="Verdana" w:cs="Lucida Sans Unicode"/>
         </w:rPr>
-        <w:t xml:space="preserve"> a játékos lista, saját profil gomb, kilépés/kijelentkezés gomb, Választható játékok.</w:t>
+        <w:t xml:space="preserve"> a játékos lista, kilépés/kijelentkezés gomb, Választható játékok.</w:t>
       </w:r>
     </w:p>
     <w:p>
@@ -351,7 +525,7 @@
         <w:rPr>
           <w:rFonts w:ascii="Verdana" w:hAnsi="Verdana" w:cs="Lucida Sans Unicode"/>
         </w:rPr>
-        <w:t>A játékos listában látható adatok: felhasználónév, kiválasztott játék vagy csak bejelentkezve, ha publikus, akkor eredménye (adott játéknál).</w:t>
+        <w:t>Esetleges frissítések a kliens alkalmazás elindításával automatikusan települnek.</w:t>
       </w:r>
     </w:p>
     <w:p>
@@ -371,108 +545,84 @@
         <w:rPr>
           <w:rFonts w:ascii="Verdana" w:hAnsi="Verdana" w:cs="Lucida Sans Unicode"/>
         </w:rPr>
-        <w:t>Kötelező, publikus profil adatok: felhasználónév, regisztráció ideje.</w:t>
-      </w:r>
-    </w:p>
-    <w:p>
-      <w:pPr>
-        <w:pStyle w:val="Listaszerbekezds"/>
-        <w:numPr>
-          <w:ilvl w:val="0"/>
-          <w:numId w:val="2"/>
-        </w:numPr>
-        <w:spacing w:after="0" w:line="240" w:lineRule="auto"/>
-        <w:ind w:left="714" w:hanging="357"/>
-        <w:rPr>
-          <w:rFonts w:ascii="Verdana" w:hAnsi="Verdana" w:cs="Lucida Sans Unicode"/>
-        </w:rPr>
-      </w:pPr>
-      <w:r>
-        <w:rPr>
-          <w:rFonts w:ascii="Verdana" w:hAnsi="Verdana" w:cs="Lucida Sans Unicode"/>
-        </w:rPr>
-        <w:t>Opcionális profil adatok: Születési neve, Lakhelye, Eredményei (ezek elrejthetők).</w:t>
-      </w:r>
-    </w:p>
-    <w:p>
-      <w:pPr>
-        <w:pStyle w:val="Listaszerbekezds"/>
-        <w:numPr>
-          <w:ilvl w:val="0"/>
-          <w:numId w:val="2"/>
-        </w:numPr>
-        <w:spacing w:after="0" w:line="240" w:lineRule="auto"/>
-        <w:ind w:left="714" w:hanging="357"/>
-        <w:rPr>
-          <w:rFonts w:ascii="Verdana" w:hAnsi="Verdana" w:cs="Lucida Sans Unicode"/>
-        </w:rPr>
-      </w:pPr>
-      <w:r>
-        <w:rPr>
-          <w:rFonts w:ascii="Verdana" w:hAnsi="Verdana" w:cs="Lucida Sans Unicode"/>
-        </w:rPr>
-        <w:t>Esetleges frissítések a kliens alkalmazás elindításával automatikusan települnek.</w:t>
-      </w:r>
-    </w:p>
-    <w:p>
-      <w:pPr>
-        <w:pStyle w:val="Listaszerbekezds"/>
-        <w:numPr>
-          <w:ilvl w:val="0"/>
-          <w:numId w:val="2"/>
-        </w:numPr>
-        <w:spacing w:after="0" w:line="240" w:lineRule="auto"/>
-        <w:ind w:left="714" w:hanging="357"/>
-        <w:rPr>
-          <w:rFonts w:ascii="Verdana" w:hAnsi="Verdana" w:cs="Lucida Sans Unicode"/>
-        </w:rPr>
-      </w:pPr>
-      <w:r>
-        <w:rPr>
-          <w:rFonts w:ascii="Verdana" w:hAnsi="Verdana" w:cs="Lucida Sans Unicode"/>
-        </w:rPr>
-        <w:t>Ha kiválasztottuk a játékot és az ellenfelet, csupán annyi dolgunk van, hogy rákattintunk az indítás gombra, és kezdhetjük is a játékot rögtön az után, miután az ellenfél elfogadja a kihívást.</w:t>
-      </w:r>
-    </w:p>
-    <w:p>
-      <w:pPr>
-        <w:pStyle w:val="Listaszerbekezds"/>
-        <w:numPr>
-          <w:ilvl w:val="0"/>
-          <w:numId w:val="2"/>
-        </w:numPr>
-        <w:spacing w:after="0" w:line="240" w:lineRule="auto"/>
-        <w:ind w:left="714" w:hanging="357"/>
-        <w:rPr>
-          <w:rFonts w:ascii="Verdana" w:hAnsi="Verdana" w:cs="Lucida Sans Unicode"/>
-        </w:rPr>
-      </w:pPr>
-      <w:r>
-        <w:rPr>
-          <w:rFonts w:ascii="Verdana" w:hAnsi="Verdana" w:cs="Lucida Sans Unicode"/>
-        </w:rPr>
-        <w:t>Az ellenfél el is utasíthatja a kihívást, azonban ez azzal jár, hogy a veresége egy ponttal megnövekszik.</w:t>
-      </w:r>
-    </w:p>
-    <w:p>
-      <w:pPr>
-        <w:pStyle w:val="Listaszerbekezds"/>
-        <w:numPr>
-          <w:ilvl w:val="0"/>
-          <w:numId w:val="2"/>
-        </w:numPr>
-        <w:spacing w:after="0" w:line="240" w:lineRule="auto"/>
-        <w:ind w:left="714" w:hanging="357"/>
-        <w:rPr>
-          <w:rFonts w:ascii="Verdana" w:hAnsi="Verdana" w:cs="Lucida Sans Unicode"/>
-        </w:rPr>
-      </w:pPr>
-      <w:r>
-        <w:rPr>
-          <w:rFonts w:ascii="Verdana" w:hAnsi="Verdana" w:cs="Lucida Sans Unicode"/>
-        </w:rPr>
-        <w:t>A játék során bármelyik ellenfél feladhatja a játékot, de ez is a vereségéhez ad hozzá egy pontot.</w:t>
-      </w:r>
+        <w:t>Ha kiválasztottuk a játékot, csupán annyi dolgunk van, hogy rákattintunk az indítás gom</w:t>
+      </w:r>
+      <w:r>
+        <w:rPr>
+          <w:rFonts w:ascii="Verdana" w:hAnsi="Verdana" w:cs="Lucida Sans Unicode"/>
+        </w:rPr>
+        <w:t>bra, és kezdhetjük is a játékot.</w:t>
+      </w:r>
+    </w:p>
+    <w:p>
+      <w:pPr>
+        <w:spacing w:after="0" w:line="240" w:lineRule="auto"/>
+        <w:rPr>
+          <w:rFonts w:ascii="Verdana" w:hAnsi="Verdana" w:cs="Lucida Sans Unicode"/>
+        </w:rPr>
+      </w:pPr>
+    </w:p>
+    <w:p>
+      <w:pPr>
+        <w:spacing w:line="240" w:lineRule="auto"/>
+        <w:rPr>
+          <w:rFonts w:ascii="Verdana" w:hAnsi="Verdana" w:cs="Lucida Sans Unicode"/>
+          <w:b/>
+          <w:u w:val="single"/>
+        </w:rPr>
+      </w:pPr>
+      <w:r>
+        <w:rPr>
+          <w:rFonts w:ascii="Verdana" w:hAnsi="Verdana" w:cs="Lucida Sans Unicode"/>
+          <w:b/>
+          <w:u w:val="single"/>
+        </w:rPr>
+        <w:t>Logikai Specifikáció:</w:t>
+      </w:r>
+    </w:p>
+    <w:p>
+      <w:pPr>
+        <w:spacing w:after="0" w:line="240" w:lineRule="auto"/>
+        <w:jc w:val="both"/>
+        <w:rPr>
+          <w:rFonts w:ascii="Verdana" w:hAnsi="Verdana" w:cs="Lucida Sans Unicode"/>
+        </w:rPr>
+      </w:pPr>
+      <w:r>
+        <w:rPr>
+          <w:rFonts w:ascii="Verdana" w:hAnsi="Verdana" w:cs="Lucida Sans Unicode"/>
+        </w:rPr>
+        <w:t xml:space="preserve">Maga a program </w:t>
+      </w:r>
+      <w:proofErr w:type="spellStart"/>
+      <w:r>
+        <w:rPr>
+          <w:rFonts w:ascii="Verdana" w:hAnsi="Verdana" w:cs="Lucida Sans Unicode"/>
+        </w:rPr>
+        <w:t>wpf</w:t>
+      </w:r>
+      <w:proofErr w:type="spellEnd"/>
+      <w:r>
+        <w:rPr>
+          <w:rFonts w:ascii="Verdana" w:hAnsi="Verdana" w:cs="Lucida Sans Unicode"/>
+        </w:rPr>
+        <w:t xml:space="preserve"> platformon fog működni, a játékosok kliens használatával csatlakoznak a szerverre. A fő ablakban lehet megejteni a regisztrációt és később a belépést. Egy másik felületen lehet kiválasztani azt, hogy kivel szeretnénk </w:t>
+      </w:r>
+      <w:r>
+        <w:rPr>
+          <w:rFonts w:ascii="Verdana" w:hAnsi="Verdana" w:cs="Lucida Sans Unicode"/>
+        </w:rPr>
+        <w:lastRenderedPageBreak/>
+        <w:t xml:space="preserve">játszani az éppen aktív játékosok közül, és a harmadik felület pedig maga a játéktér lesz. </w:t>
+      </w:r>
+    </w:p>
+    <w:p>
+      <w:pPr>
+        <w:spacing w:after="0" w:line="240" w:lineRule="auto"/>
+        <w:rPr>
+          <w:rFonts w:ascii="Verdana" w:hAnsi="Verdana" w:cs="Lucida Sans Unicode"/>
+        </w:rPr>
+      </w:pPr>
     </w:p>
     <w:p>
       <w:pPr>
@@ -585,8 +735,6 @@
         </w:rPr>
         <w:t>felhasználókat</w:t>
       </w:r>
-      <w:bookmarkStart w:id="0" w:name="_GoBack"/>
-      <w:bookmarkEnd w:id="0"/>
       <w:r>
         <w:rPr>
           <w:rFonts w:ascii="Verdana" w:hAnsi="Verdana" w:cs="Lucida Sans Unicode"/>
@@ -1135,811 +1283,811 @@
         <w:rPr>
           <w:rFonts w:ascii="Verdana" w:hAnsi="Verdana" w:cs="Lucida Sans Unicode"/>
         </w:rPr>
+        <w:t xml:space="preserve">    </w:t>
+      </w:r>
+      <w:proofErr w:type="spellStart"/>
+      <w:r>
+        <w:rPr>
+          <w:rFonts w:ascii="Verdana" w:hAnsi="Verdana" w:cs="Lucida Sans Unicode"/>
+        </w:rPr>
+        <w:t>public</w:t>
+      </w:r>
+      <w:proofErr w:type="spellEnd"/>
+      <w:r>
+        <w:rPr>
+          <w:rFonts w:ascii="Verdana" w:hAnsi="Verdana" w:cs="Lucida Sans Unicode"/>
+        </w:rPr>
+        <w:t xml:space="preserve"> </w:t>
+      </w:r>
+      <w:proofErr w:type="spellStart"/>
+      <w:r>
+        <w:rPr>
+          <w:rFonts w:ascii="Verdana" w:hAnsi="Verdana" w:cs="Lucida Sans Unicode"/>
+        </w:rPr>
+        <w:t>interface</w:t>
+      </w:r>
+      <w:proofErr w:type="spellEnd"/>
+      <w:r>
+        <w:rPr>
+          <w:rFonts w:ascii="Verdana" w:hAnsi="Verdana" w:cs="Lucida Sans Unicode"/>
+        </w:rPr>
+        <w:t xml:space="preserve"> </w:t>
+      </w:r>
+      <w:proofErr w:type="spellStart"/>
+      <w:r>
+        <w:rPr>
+          <w:rFonts w:ascii="Verdana" w:hAnsi="Verdana" w:cs="Lucida Sans Unicode"/>
+        </w:rPr>
+        <w:t>Iserver</w:t>
+      </w:r>
+      <w:proofErr w:type="spellEnd"/>
+    </w:p>
+    <w:p>
+      <w:pPr>
+        <w:spacing w:after="0" w:line="240" w:lineRule="auto"/>
+        <w:rPr>
+          <w:rFonts w:ascii="Verdana" w:hAnsi="Verdana" w:cs="Lucida Sans Unicode"/>
+        </w:rPr>
+      </w:pPr>
+      <w:r>
+        <w:rPr>
+          <w:rFonts w:ascii="Verdana" w:hAnsi="Verdana" w:cs="Lucida Sans Unicode"/>
+        </w:rPr>
+        <w:t xml:space="preserve">    {</w:t>
+      </w:r>
+    </w:p>
+    <w:p>
+      <w:pPr>
+        <w:spacing w:after="0" w:line="240" w:lineRule="auto"/>
+        <w:rPr>
+          <w:rFonts w:ascii="Verdana" w:hAnsi="Verdana" w:cs="Lucida Sans Unicode"/>
+        </w:rPr>
+      </w:pPr>
+      <w:r>
+        <w:rPr>
+          <w:rFonts w:ascii="Verdana" w:hAnsi="Verdana" w:cs="Lucida Sans Unicode"/>
+        </w:rPr>
+        <w:t xml:space="preserve">        </w:t>
+      </w:r>
+      <w:proofErr w:type="spellStart"/>
+      <w:r>
+        <w:rPr>
+          <w:rFonts w:ascii="Verdana" w:hAnsi="Verdana" w:cs="Lucida Sans Unicode"/>
+        </w:rPr>
+        <w:t>bool</w:t>
+      </w:r>
+      <w:proofErr w:type="spellEnd"/>
+      <w:r>
+        <w:rPr>
+          <w:rFonts w:ascii="Verdana" w:hAnsi="Verdana" w:cs="Lucida Sans Unicode"/>
+        </w:rPr>
+        <w:t xml:space="preserve"> </w:t>
+      </w:r>
+      <w:proofErr w:type="gramStart"/>
+      <w:r>
+        <w:rPr>
+          <w:rFonts w:ascii="Verdana" w:hAnsi="Verdana" w:cs="Lucida Sans Unicode"/>
+        </w:rPr>
+        <w:t>login(</w:t>
+      </w:r>
+      <w:proofErr w:type="spellStart"/>
+      <w:proofErr w:type="gramEnd"/>
+      <w:r>
+        <w:rPr>
+          <w:rFonts w:ascii="Verdana" w:hAnsi="Verdana" w:cs="Lucida Sans Unicode"/>
+        </w:rPr>
+        <w:t>string</w:t>
+      </w:r>
+      <w:proofErr w:type="spellEnd"/>
+      <w:r>
+        <w:rPr>
+          <w:rFonts w:ascii="Verdana" w:hAnsi="Verdana" w:cs="Lucida Sans Unicode"/>
+        </w:rPr>
+        <w:t xml:space="preserve"> </w:t>
+      </w:r>
+      <w:proofErr w:type="spellStart"/>
+      <w:r>
+        <w:rPr>
+          <w:rFonts w:ascii="Verdana" w:hAnsi="Verdana" w:cs="Lucida Sans Unicode"/>
+        </w:rPr>
+        <w:t>name</w:t>
+      </w:r>
+      <w:proofErr w:type="spellEnd"/>
+      <w:r>
+        <w:rPr>
+          <w:rFonts w:ascii="Verdana" w:hAnsi="Verdana" w:cs="Lucida Sans Unicode"/>
+        </w:rPr>
+        <w:t xml:space="preserve">, </w:t>
+      </w:r>
+      <w:proofErr w:type="spellStart"/>
+      <w:r>
+        <w:rPr>
+          <w:rFonts w:ascii="Verdana" w:hAnsi="Verdana" w:cs="Lucida Sans Unicode"/>
+        </w:rPr>
+        <w:t>string</w:t>
+      </w:r>
+      <w:proofErr w:type="spellEnd"/>
+      <w:r>
+        <w:rPr>
+          <w:rFonts w:ascii="Verdana" w:hAnsi="Verdana" w:cs="Lucida Sans Unicode"/>
+        </w:rPr>
+        <w:t xml:space="preserve"> </w:t>
+      </w:r>
+      <w:proofErr w:type="spellStart"/>
+      <w:r>
+        <w:rPr>
+          <w:rFonts w:ascii="Verdana" w:hAnsi="Verdana" w:cs="Lucida Sans Unicode"/>
+        </w:rPr>
+        <w:t>pass</w:t>
+      </w:r>
+      <w:proofErr w:type="spellEnd"/>
+      <w:r>
+        <w:rPr>
+          <w:rFonts w:ascii="Verdana" w:hAnsi="Verdana" w:cs="Lucida Sans Unicode"/>
+        </w:rPr>
+        <w:t xml:space="preserve">, </w:t>
+      </w:r>
+      <w:proofErr w:type="spellStart"/>
+      <w:r>
+        <w:rPr>
+          <w:rFonts w:ascii="Verdana" w:hAnsi="Verdana" w:cs="Lucida Sans Unicode"/>
+        </w:rPr>
+        <w:t>string</w:t>
+      </w:r>
+      <w:proofErr w:type="spellEnd"/>
+      <w:r>
+        <w:rPr>
+          <w:rFonts w:ascii="Verdana" w:hAnsi="Verdana" w:cs="Lucida Sans Unicode"/>
+        </w:rPr>
+        <w:t xml:space="preserve"> </w:t>
+      </w:r>
+      <w:proofErr w:type="spellStart"/>
+      <w:r>
+        <w:rPr>
+          <w:rFonts w:ascii="Verdana" w:hAnsi="Verdana" w:cs="Lucida Sans Unicode"/>
+        </w:rPr>
+        <w:t>id</w:t>
+      </w:r>
+      <w:proofErr w:type="spellEnd"/>
+      <w:r>
+        <w:rPr>
+          <w:rFonts w:ascii="Verdana" w:hAnsi="Verdana" w:cs="Lucida Sans Unicode"/>
+        </w:rPr>
+        <w:t>);</w:t>
+      </w:r>
+    </w:p>
+    <w:p>
+      <w:pPr>
+        <w:spacing w:after="0" w:line="240" w:lineRule="auto"/>
+        <w:rPr>
+          <w:rFonts w:ascii="Verdana" w:hAnsi="Verdana" w:cs="Lucida Sans Unicode"/>
+        </w:rPr>
+      </w:pPr>
+      <w:r>
+        <w:rPr>
+          <w:rFonts w:ascii="Verdana" w:hAnsi="Verdana" w:cs="Lucida Sans Unicode"/>
+        </w:rPr>
+        <w:t xml:space="preserve">        </w:t>
+      </w:r>
+      <w:proofErr w:type="spellStart"/>
+      <w:r>
+        <w:rPr>
+          <w:rFonts w:ascii="Verdana" w:hAnsi="Verdana" w:cs="Lucida Sans Unicode"/>
+        </w:rPr>
+        <w:t>void</w:t>
+      </w:r>
+      <w:proofErr w:type="spellEnd"/>
+      <w:r>
+        <w:rPr>
+          <w:rFonts w:ascii="Verdana" w:hAnsi="Verdana" w:cs="Lucida Sans Unicode"/>
+        </w:rPr>
+        <w:t xml:space="preserve"> </w:t>
+      </w:r>
+      <w:proofErr w:type="spellStart"/>
+      <w:proofErr w:type="gramStart"/>
+      <w:r>
+        <w:rPr>
+          <w:rFonts w:ascii="Verdana" w:hAnsi="Verdana" w:cs="Lucida Sans Unicode"/>
+        </w:rPr>
+        <w:t>logout</w:t>
+      </w:r>
+      <w:proofErr w:type="spellEnd"/>
+      <w:r>
+        <w:rPr>
+          <w:rFonts w:ascii="Verdana" w:hAnsi="Verdana" w:cs="Lucida Sans Unicode"/>
+        </w:rPr>
+        <w:t>(</w:t>
+      </w:r>
+      <w:proofErr w:type="gramEnd"/>
+      <w:r>
+        <w:rPr>
+          <w:rFonts w:ascii="Verdana" w:hAnsi="Verdana" w:cs="Lucida Sans Unicode"/>
+        </w:rPr>
+        <w:t>);</w:t>
+      </w:r>
+    </w:p>
+    <w:p>
+      <w:pPr>
+        <w:spacing w:after="0" w:line="240" w:lineRule="auto"/>
+        <w:rPr>
+          <w:rFonts w:ascii="Verdana" w:hAnsi="Verdana" w:cs="Lucida Sans Unicode"/>
+        </w:rPr>
+      </w:pPr>
+      <w:r>
+        <w:rPr>
+          <w:rFonts w:ascii="Verdana" w:hAnsi="Verdana" w:cs="Lucida Sans Unicode"/>
+        </w:rPr>
+        <w:t xml:space="preserve">        </w:t>
+      </w:r>
+      <w:proofErr w:type="gramStart"/>
+      <w:r>
+        <w:rPr>
+          <w:rFonts w:ascii="Verdana" w:hAnsi="Verdana" w:cs="Lucida Sans Unicode"/>
+        </w:rPr>
+        <w:t>List&lt;</w:t>
+      </w:r>
+      <w:proofErr w:type="spellStart"/>
+      <w:proofErr w:type="gramEnd"/>
+      <w:r>
+        <w:rPr>
+          <w:rFonts w:ascii="Verdana" w:hAnsi="Verdana" w:cs="Lucida Sans Unicode"/>
+        </w:rPr>
+        <w:t>string</w:t>
+      </w:r>
+      <w:proofErr w:type="spellEnd"/>
+      <w:r>
+        <w:rPr>
+          <w:rFonts w:ascii="Verdana" w:hAnsi="Verdana" w:cs="Lucida Sans Unicode"/>
+        </w:rPr>
+        <w:t xml:space="preserve">&gt; </w:t>
+      </w:r>
+      <w:proofErr w:type="spellStart"/>
+      <w:r>
+        <w:rPr>
+          <w:rFonts w:ascii="Verdana" w:hAnsi="Verdana" w:cs="Lucida Sans Unicode"/>
+        </w:rPr>
+        <w:t>get</w:t>
+      </w:r>
+      <w:proofErr w:type="spellEnd"/>
+      <w:r>
+        <w:rPr>
+          <w:rFonts w:ascii="Verdana" w:hAnsi="Verdana" w:cs="Lucida Sans Unicode"/>
+        </w:rPr>
+        <w:t>_</w:t>
+      </w:r>
+      <w:proofErr w:type="spellStart"/>
+      <w:r>
+        <w:rPr>
+          <w:rFonts w:ascii="Verdana" w:hAnsi="Verdana" w:cs="Lucida Sans Unicode"/>
+        </w:rPr>
+        <w:t>players</w:t>
+      </w:r>
+      <w:proofErr w:type="spellEnd"/>
+      <w:r>
+        <w:rPr>
+          <w:rFonts w:ascii="Verdana" w:hAnsi="Verdana" w:cs="Lucida Sans Unicode"/>
+        </w:rPr>
+        <w:t>();</w:t>
+      </w:r>
+    </w:p>
+    <w:p>
+      <w:pPr>
+        <w:spacing w:after="0" w:line="240" w:lineRule="auto"/>
+        <w:rPr>
+          <w:rFonts w:ascii="Verdana" w:hAnsi="Verdana" w:cs="Lucida Sans Unicode"/>
+        </w:rPr>
+      </w:pPr>
+      <w:r>
+        <w:rPr>
+          <w:rFonts w:ascii="Verdana" w:hAnsi="Verdana" w:cs="Lucida Sans Unicode"/>
+        </w:rPr>
+        <w:t xml:space="preserve">        </w:t>
+      </w:r>
+      <w:proofErr w:type="spellStart"/>
+      <w:r>
+        <w:rPr>
+          <w:rFonts w:ascii="Verdana" w:hAnsi="Verdana" w:cs="Lucida Sans Unicode"/>
+        </w:rPr>
+        <w:t>string</w:t>
+      </w:r>
+      <w:proofErr w:type="spellEnd"/>
+      <w:r>
+        <w:rPr>
+          <w:rFonts w:ascii="Verdana" w:hAnsi="Verdana" w:cs="Lucida Sans Unicode"/>
+        </w:rPr>
+        <w:t xml:space="preserve"> </w:t>
+      </w:r>
+      <w:proofErr w:type="spellStart"/>
+      <w:r>
+        <w:rPr>
+          <w:rFonts w:ascii="Verdana" w:hAnsi="Verdana" w:cs="Lucida Sans Unicode"/>
+        </w:rPr>
+        <w:t>get</w:t>
+      </w:r>
+      <w:proofErr w:type="spellEnd"/>
+      <w:r>
+        <w:rPr>
+          <w:rFonts w:ascii="Verdana" w:hAnsi="Verdana" w:cs="Lucida Sans Unicode"/>
+        </w:rPr>
+        <w:t>_</w:t>
+      </w:r>
+      <w:proofErr w:type="spellStart"/>
+      <w:proofErr w:type="gramStart"/>
+      <w:r>
+        <w:rPr>
+          <w:rFonts w:ascii="Verdana" w:hAnsi="Verdana" w:cs="Lucida Sans Unicode"/>
+        </w:rPr>
+        <w:t>id</w:t>
+      </w:r>
+      <w:proofErr w:type="spellEnd"/>
+      <w:r>
+        <w:rPr>
+          <w:rFonts w:ascii="Verdana" w:hAnsi="Verdana" w:cs="Lucida Sans Unicode"/>
+        </w:rPr>
+        <w:t>(</w:t>
+      </w:r>
+      <w:proofErr w:type="spellStart"/>
+      <w:proofErr w:type="gramEnd"/>
+      <w:r>
+        <w:rPr>
+          <w:rFonts w:ascii="Verdana" w:hAnsi="Verdana" w:cs="Lucida Sans Unicode"/>
+        </w:rPr>
+        <w:t>string</w:t>
+      </w:r>
+      <w:proofErr w:type="spellEnd"/>
+      <w:r>
+        <w:rPr>
+          <w:rFonts w:ascii="Verdana" w:hAnsi="Verdana" w:cs="Lucida Sans Unicode"/>
+        </w:rPr>
+        <w:t xml:space="preserve"> </w:t>
+      </w:r>
+      <w:proofErr w:type="spellStart"/>
+      <w:r>
+        <w:rPr>
+          <w:rFonts w:ascii="Verdana" w:hAnsi="Verdana" w:cs="Lucida Sans Unicode"/>
+        </w:rPr>
+        <w:t>name</w:t>
+      </w:r>
+      <w:proofErr w:type="spellEnd"/>
+      <w:r>
+        <w:rPr>
+          <w:rFonts w:ascii="Verdana" w:hAnsi="Verdana" w:cs="Lucida Sans Unicode"/>
+        </w:rPr>
+        <w:t>);</w:t>
+      </w:r>
+    </w:p>
+    <w:p>
+      <w:pPr>
+        <w:spacing w:after="0" w:line="240" w:lineRule="auto"/>
+        <w:rPr>
+          <w:rFonts w:ascii="Verdana" w:hAnsi="Verdana" w:cs="Lucida Sans Unicode"/>
+        </w:rPr>
+      </w:pPr>
+      <w:r>
+        <w:rPr>
+          <w:rFonts w:ascii="Verdana" w:hAnsi="Verdana" w:cs="Lucida Sans Unicode"/>
+        </w:rPr>
+        <w:t xml:space="preserve">        </w:t>
+      </w:r>
+      <w:proofErr w:type="spellStart"/>
+      <w:r>
+        <w:rPr>
+          <w:rFonts w:ascii="Verdana" w:hAnsi="Verdana" w:cs="Lucida Sans Unicode"/>
+        </w:rPr>
+        <w:t>void</w:t>
+      </w:r>
+      <w:proofErr w:type="spellEnd"/>
+      <w:r>
+        <w:rPr>
+          <w:rFonts w:ascii="Verdana" w:hAnsi="Verdana" w:cs="Lucida Sans Unicode"/>
+        </w:rPr>
+        <w:t xml:space="preserve"> </w:t>
+      </w:r>
+      <w:proofErr w:type="spellStart"/>
+      <w:r>
+        <w:rPr>
+          <w:rFonts w:ascii="Verdana" w:hAnsi="Verdana" w:cs="Lucida Sans Unicode"/>
+        </w:rPr>
+        <w:t>set</w:t>
+      </w:r>
+      <w:proofErr w:type="spellEnd"/>
+      <w:r>
+        <w:rPr>
+          <w:rFonts w:ascii="Verdana" w:hAnsi="Verdana" w:cs="Lucida Sans Unicode"/>
+        </w:rPr>
+        <w:t>_</w:t>
+      </w:r>
+      <w:proofErr w:type="spellStart"/>
+      <w:proofErr w:type="gramStart"/>
+      <w:r>
+        <w:rPr>
+          <w:rFonts w:ascii="Verdana" w:hAnsi="Verdana" w:cs="Lucida Sans Unicode"/>
+        </w:rPr>
+        <w:t>klient</w:t>
+      </w:r>
+      <w:proofErr w:type="spellEnd"/>
+      <w:r>
+        <w:rPr>
+          <w:rFonts w:ascii="Verdana" w:hAnsi="Verdana" w:cs="Lucida Sans Unicode"/>
+        </w:rPr>
+        <w:t>(</w:t>
+      </w:r>
+      <w:proofErr w:type="spellStart"/>
+      <w:proofErr w:type="gramEnd"/>
+      <w:r>
+        <w:rPr>
+          <w:rFonts w:ascii="Verdana" w:hAnsi="Verdana" w:cs="Lucida Sans Unicode"/>
+        </w:rPr>
+        <w:t>string</w:t>
+      </w:r>
+      <w:proofErr w:type="spellEnd"/>
+      <w:r>
+        <w:rPr>
+          <w:rFonts w:ascii="Verdana" w:hAnsi="Verdana" w:cs="Lucida Sans Unicode"/>
+        </w:rPr>
+        <w:t xml:space="preserve"> </w:t>
+      </w:r>
+      <w:proofErr w:type="spellStart"/>
+      <w:r>
+        <w:rPr>
+          <w:rFonts w:ascii="Verdana" w:hAnsi="Verdana" w:cs="Lucida Sans Unicode"/>
+        </w:rPr>
+        <w:t>name</w:t>
+      </w:r>
+      <w:proofErr w:type="spellEnd"/>
+      <w:r>
+        <w:rPr>
+          <w:rFonts w:ascii="Verdana" w:hAnsi="Verdana" w:cs="Lucida Sans Unicode"/>
+        </w:rPr>
+        <w:t>);</w:t>
+      </w:r>
+    </w:p>
+    <w:p>
+      <w:pPr>
+        <w:spacing w:after="0" w:line="240" w:lineRule="auto"/>
+        <w:rPr>
+          <w:rFonts w:ascii="Verdana" w:hAnsi="Verdana" w:cs="Lucida Sans Unicode"/>
+        </w:rPr>
+      </w:pPr>
+      <w:r>
+        <w:rPr>
+          <w:rFonts w:ascii="Verdana" w:hAnsi="Verdana" w:cs="Lucida Sans Unicode"/>
+        </w:rPr>
+        <w:t xml:space="preserve">        </w:t>
+      </w:r>
+      <w:proofErr w:type="spellStart"/>
+      <w:r>
+        <w:rPr>
+          <w:rFonts w:ascii="Verdana" w:hAnsi="Verdana" w:cs="Lucida Sans Unicode"/>
+        </w:rPr>
+        <w:t>string</w:t>
+      </w:r>
+      <w:proofErr w:type="spellEnd"/>
+      <w:r>
+        <w:rPr>
+          <w:rFonts w:ascii="Verdana" w:hAnsi="Verdana" w:cs="Lucida Sans Unicode"/>
+        </w:rPr>
+        <w:t xml:space="preserve"> </w:t>
+      </w:r>
+      <w:proofErr w:type="spellStart"/>
+      <w:r>
+        <w:rPr>
+          <w:rFonts w:ascii="Verdana" w:hAnsi="Verdana" w:cs="Lucida Sans Unicode"/>
+        </w:rPr>
+        <w:t>offer</w:t>
+      </w:r>
+      <w:proofErr w:type="spellEnd"/>
+      <w:r>
+        <w:rPr>
+          <w:rFonts w:ascii="Verdana" w:hAnsi="Verdana" w:cs="Lucida Sans Unicode"/>
+        </w:rPr>
+        <w:t>_</w:t>
+      </w:r>
+      <w:proofErr w:type="gramStart"/>
+      <w:r>
+        <w:rPr>
+          <w:rFonts w:ascii="Verdana" w:hAnsi="Verdana" w:cs="Lucida Sans Unicode"/>
+        </w:rPr>
+        <w:t>game(</w:t>
+      </w:r>
+      <w:proofErr w:type="spellStart"/>
+      <w:proofErr w:type="gramEnd"/>
+      <w:r>
+        <w:rPr>
+          <w:rFonts w:ascii="Verdana" w:hAnsi="Verdana" w:cs="Lucida Sans Unicode"/>
+        </w:rPr>
+        <w:t>string</w:t>
+      </w:r>
+      <w:proofErr w:type="spellEnd"/>
+      <w:r>
+        <w:rPr>
+          <w:rFonts w:ascii="Verdana" w:hAnsi="Verdana" w:cs="Lucida Sans Unicode"/>
+        </w:rPr>
+        <w:t xml:space="preserve"> </w:t>
+      </w:r>
+      <w:proofErr w:type="spellStart"/>
+      <w:r>
+        <w:rPr>
+          <w:rFonts w:ascii="Verdana" w:hAnsi="Verdana" w:cs="Lucida Sans Unicode"/>
+        </w:rPr>
+        <w:t>name</w:t>
+      </w:r>
+      <w:proofErr w:type="spellEnd"/>
+      <w:r>
+        <w:rPr>
+          <w:rFonts w:ascii="Verdana" w:hAnsi="Verdana" w:cs="Lucida Sans Unicode"/>
+        </w:rPr>
+        <w:t>);</w:t>
+      </w:r>
+    </w:p>
+    <w:p>
+      <w:pPr>
+        <w:spacing w:after="0" w:line="240" w:lineRule="auto"/>
+        <w:rPr>
+          <w:rFonts w:ascii="Verdana" w:hAnsi="Verdana" w:cs="Lucida Sans Unicode"/>
+        </w:rPr>
+      </w:pPr>
+      <w:r>
+        <w:rPr>
+          <w:rFonts w:ascii="Verdana" w:hAnsi="Verdana" w:cs="Lucida Sans Unicode"/>
+        </w:rPr>
+        <w:t xml:space="preserve">    }</w:t>
+      </w:r>
+    </w:p>
+    <w:p>
+      <w:pPr>
+        <w:spacing w:after="0" w:line="240" w:lineRule="auto"/>
+        <w:rPr>
+          <w:rFonts w:ascii="Verdana" w:hAnsi="Verdana" w:cs="Lucida Sans Unicode"/>
+        </w:rPr>
+      </w:pPr>
+      <w:r>
+        <w:rPr>
+          <w:rFonts w:ascii="Verdana" w:hAnsi="Verdana" w:cs="Lucida Sans Unicode"/>
+        </w:rPr>
+        <w:t xml:space="preserve">    </w:t>
+      </w:r>
+      <w:proofErr w:type="spellStart"/>
+      <w:r>
+        <w:rPr>
+          <w:rFonts w:ascii="Verdana" w:hAnsi="Verdana" w:cs="Lucida Sans Unicode"/>
+        </w:rPr>
+        <w:t>public</w:t>
+      </w:r>
+      <w:proofErr w:type="spellEnd"/>
+      <w:r>
+        <w:rPr>
+          <w:rFonts w:ascii="Verdana" w:hAnsi="Verdana" w:cs="Lucida Sans Unicode"/>
+        </w:rPr>
+        <w:t xml:space="preserve"> </w:t>
+      </w:r>
+      <w:proofErr w:type="spellStart"/>
+      <w:r>
+        <w:rPr>
+          <w:rFonts w:ascii="Verdana" w:hAnsi="Verdana" w:cs="Lucida Sans Unicode"/>
+        </w:rPr>
+        <w:t>interface</w:t>
+      </w:r>
+      <w:proofErr w:type="spellEnd"/>
+      <w:r>
+        <w:rPr>
+          <w:rFonts w:ascii="Verdana" w:hAnsi="Verdana" w:cs="Lucida Sans Unicode"/>
+        </w:rPr>
+        <w:t xml:space="preserve"> </w:t>
+      </w:r>
+      <w:proofErr w:type="spellStart"/>
+      <w:r>
+        <w:rPr>
+          <w:rFonts w:ascii="Verdana" w:hAnsi="Verdana" w:cs="Lucida Sans Unicode"/>
+        </w:rPr>
+        <w:t>Ikliens</w:t>
+      </w:r>
+      <w:proofErr w:type="spellEnd"/>
+    </w:p>
+    <w:p>
+      <w:pPr>
+        <w:spacing w:after="0" w:line="240" w:lineRule="auto"/>
+        <w:rPr>
+          <w:rFonts w:ascii="Verdana" w:hAnsi="Verdana" w:cs="Lucida Sans Unicode"/>
+        </w:rPr>
+      </w:pPr>
+      <w:r>
+        <w:rPr>
+          <w:rFonts w:ascii="Verdana" w:hAnsi="Verdana" w:cs="Lucida Sans Unicode"/>
+        </w:rPr>
+        <w:t xml:space="preserve">    {</w:t>
+      </w:r>
+    </w:p>
+    <w:p>
+      <w:pPr>
+        <w:spacing w:after="0" w:line="240" w:lineRule="auto"/>
+        <w:rPr>
+          <w:rFonts w:ascii="Verdana" w:hAnsi="Verdana" w:cs="Lucida Sans Unicode"/>
+        </w:rPr>
+      </w:pPr>
+      <w:r>
+        <w:rPr>
+          <w:rFonts w:ascii="Verdana" w:hAnsi="Verdana" w:cs="Lucida Sans Unicode"/>
+        </w:rPr>
+        <w:t xml:space="preserve">        </w:t>
+      </w:r>
+      <w:proofErr w:type="spellStart"/>
+      <w:r>
+        <w:rPr>
+          <w:rFonts w:ascii="Verdana" w:hAnsi="Verdana" w:cs="Lucida Sans Unicode"/>
+        </w:rPr>
+        <w:t>void</w:t>
+      </w:r>
+      <w:proofErr w:type="spellEnd"/>
+      <w:r>
+        <w:rPr>
+          <w:rFonts w:ascii="Verdana" w:hAnsi="Verdana" w:cs="Lucida Sans Unicode"/>
+        </w:rPr>
+        <w:t xml:space="preserve"> </w:t>
+      </w:r>
+      <w:proofErr w:type="spellStart"/>
+      <w:r>
+        <w:rPr>
+          <w:rFonts w:ascii="Verdana" w:hAnsi="Verdana" w:cs="Lucida Sans Unicode"/>
+        </w:rPr>
+        <w:t>refresh</w:t>
+      </w:r>
+      <w:proofErr w:type="spellEnd"/>
+      <w:r>
+        <w:rPr>
+          <w:rFonts w:ascii="Verdana" w:hAnsi="Verdana" w:cs="Lucida Sans Unicode"/>
+        </w:rPr>
+        <w:t>_</w:t>
+      </w:r>
+      <w:proofErr w:type="gramStart"/>
+      <w:r>
+        <w:rPr>
+          <w:rFonts w:ascii="Verdana" w:hAnsi="Verdana" w:cs="Lucida Sans Unicode"/>
+        </w:rPr>
+        <w:t>lobby(</w:t>
+      </w:r>
+      <w:proofErr w:type="gramEnd"/>
+      <w:r>
+        <w:rPr>
+          <w:rFonts w:ascii="Verdana" w:hAnsi="Verdana" w:cs="Lucida Sans Unicode"/>
+        </w:rPr>
+        <w:t>);</w:t>
+      </w:r>
+    </w:p>
+    <w:p>
+      <w:pPr>
+        <w:spacing w:after="0" w:line="240" w:lineRule="auto"/>
+        <w:rPr>
+          <w:rFonts w:ascii="Verdana" w:hAnsi="Verdana" w:cs="Lucida Sans Unicode"/>
+        </w:rPr>
+      </w:pPr>
+      <w:r>
+        <w:rPr>
+          <w:rFonts w:ascii="Verdana" w:hAnsi="Verdana" w:cs="Lucida Sans Unicode"/>
+        </w:rPr>
+        <w:t xml:space="preserve">        </w:t>
+      </w:r>
+      <w:proofErr w:type="spellStart"/>
+      <w:r>
+        <w:rPr>
+          <w:rFonts w:ascii="Verdana" w:hAnsi="Verdana" w:cs="Lucida Sans Unicode"/>
+        </w:rPr>
+        <w:t>bool</w:t>
+      </w:r>
+      <w:proofErr w:type="spellEnd"/>
+      <w:r>
+        <w:rPr>
+          <w:rFonts w:ascii="Verdana" w:hAnsi="Verdana" w:cs="Lucida Sans Unicode"/>
+        </w:rPr>
+        <w:t xml:space="preserve"> game_</w:t>
+      </w:r>
+      <w:proofErr w:type="spellStart"/>
+      <w:proofErr w:type="gramStart"/>
+      <w:r>
+        <w:rPr>
+          <w:rFonts w:ascii="Verdana" w:hAnsi="Verdana" w:cs="Lucida Sans Unicode"/>
+        </w:rPr>
+        <w:t>require</w:t>
+      </w:r>
+      <w:proofErr w:type="spellEnd"/>
+      <w:r>
+        <w:rPr>
+          <w:rFonts w:ascii="Verdana" w:hAnsi="Verdana" w:cs="Lucida Sans Unicode"/>
+        </w:rPr>
+        <w:t>(</w:t>
+      </w:r>
+      <w:proofErr w:type="spellStart"/>
+      <w:proofErr w:type="gramEnd"/>
+      <w:r>
+        <w:rPr>
+          <w:rFonts w:ascii="Verdana" w:hAnsi="Verdana" w:cs="Lucida Sans Unicode"/>
+        </w:rPr>
+        <w:t>string</w:t>
+      </w:r>
+      <w:proofErr w:type="spellEnd"/>
+      <w:r>
+        <w:rPr>
+          <w:rFonts w:ascii="Verdana" w:hAnsi="Verdana" w:cs="Lucida Sans Unicode"/>
+        </w:rPr>
+        <w:t xml:space="preserve"> </w:t>
+      </w:r>
+      <w:proofErr w:type="spellStart"/>
+      <w:r>
+        <w:rPr>
+          <w:rFonts w:ascii="Verdana" w:hAnsi="Verdana" w:cs="Lucida Sans Unicode"/>
+        </w:rPr>
+        <w:t>name</w:t>
+      </w:r>
+      <w:proofErr w:type="spellEnd"/>
+      <w:r>
+        <w:rPr>
+          <w:rFonts w:ascii="Verdana" w:hAnsi="Verdana" w:cs="Lucida Sans Unicode"/>
+        </w:rPr>
+        <w:t xml:space="preserve">, </w:t>
+      </w:r>
+      <w:proofErr w:type="spellStart"/>
+      <w:r>
+        <w:rPr>
+          <w:rFonts w:ascii="Verdana" w:hAnsi="Verdana" w:cs="Lucida Sans Unicode"/>
+        </w:rPr>
+        <w:t>string</w:t>
+      </w:r>
+      <w:proofErr w:type="spellEnd"/>
+      <w:r>
+        <w:rPr>
+          <w:rFonts w:ascii="Verdana" w:hAnsi="Verdana" w:cs="Lucida Sans Unicode"/>
+        </w:rPr>
+        <w:t xml:space="preserve"> </w:t>
+      </w:r>
+      <w:proofErr w:type="spellStart"/>
+      <w:r>
+        <w:rPr>
+          <w:rFonts w:ascii="Verdana" w:hAnsi="Verdana" w:cs="Lucida Sans Unicode"/>
+        </w:rPr>
+        <w:t>id</w:t>
+      </w:r>
+      <w:proofErr w:type="spellEnd"/>
+      <w:r>
+        <w:rPr>
+          <w:rFonts w:ascii="Verdana" w:hAnsi="Verdana" w:cs="Lucida Sans Unicode"/>
+        </w:rPr>
+        <w:t>);</w:t>
+      </w:r>
+    </w:p>
+    <w:p>
+      <w:pPr>
+        <w:spacing w:after="0" w:line="240" w:lineRule="auto"/>
+        <w:rPr>
+          <w:rFonts w:ascii="Verdana" w:hAnsi="Verdana" w:cs="Lucida Sans Unicode"/>
+        </w:rPr>
+      </w:pPr>
+      <w:r>
+        <w:rPr>
+          <w:rFonts w:ascii="Verdana" w:hAnsi="Verdana" w:cs="Lucida Sans Unicode"/>
+        </w:rPr>
+        <w:t xml:space="preserve">    }</w:t>
+      </w:r>
+    </w:p>
+    <w:p>
+      <w:pPr>
+        <w:spacing w:after="0" w:line="240" w:lineRule="auto"/>
+        <w:rPr>
+          <w:rFonts w:ascii="Verdana" w:hAnsi="Verdana" w:cs="Lucida Sans Unicode"/>
+        </w:rPr>
+      </w:pPr>
+    </w:p>
+    <w:p>
+      <w:pPr>
+        <w:spacing w:after="0" w:line="240" w:lineRule="auto"/>
+        <w:rPr>
+          <w:rFonts w:ascii="Verdana" w:hAnsi="Verdana" w:cs="Lucida Sans Unicode"/>
+        </w:rPr>
+      </w:pPr>
+      <w:r>
+        <w:rPr>
+          <w:rFonts w:ascii="Verdana" w:hAnsi="Verdana" w:cs="Lucida Sans Unicode"/>
+        </w:rPr>
         <w:lastRenderedPageBreak/>
-        <w:t xml:space="preserve">    </w:t>
-      </w:r>
-      <w:proofErr w:type="spellStart"/>
-      <w:r>
-        <w:rPr>
-          <w:rFonts w:ascii="Verdana" w:hAnsi="Verdana" w:cs="Lucida Sans Unicode"/>
-        </w:rPr>
-        <w:t>public</w:t>
-      </w:r>
-      <w:proofErr w:type="spellEnd"/>
-      <w:r>
-        <w:rPr>
-          <w:rFonts w:ascii="Verdana" w:hAnsi="Verdana" w:cs="Lucida Sans Unicode"/>
-        </w:rPr>
-        <w:t xml:space="preserve"> </w:t>
-      </w:r>
-      <w:proofErr w:type="spellStart"/>
-      <w:r>
-        <w:rPr>
-          <w:rFonts w:ascii="Verdana" w:hAnsi="Verdana" w:cs="Lucida Sans Unicode"/>
-        </w:rPr>
-        <w:t>interface</w:t>
-      </w:r>
-      <w:proofErr w:type="spellEnd"/>
-      <w:r>
-        <w:rPr>
-          <w:rFonts w:ascii="Verdana" w:hAnsi="Verdana" w:cs="Lucida Sans Unicode"/>
-        </w:rPr>
-        <w:t xml:space="preserve"> </w:t>
-      </w:r>
-      <w:proofErr w:type="spellStart"/>
-      <w:r>
-        <w:rPr>
-          <w:rFonts w:ascii="Verdana" w:hAnsi="Verdana" w:cs="Lucida Sans Unicode"/>
-        </w:rPr>
-        <w:t>Iserver</w:t>
-      </w:r>
-      <w:proofErr w:type="spellEnd"/>
-    </w:p>
-    <w:p>
-      <w:pPr>
-        <w:spacing w:after="0" w:line="240" w:lineRule="auto"/>
-        <w:rPr>
-          <w:rFonts w:ascii="Verdana" w:hAnsi="Verdana" w:cs="Lucida Sans Unicode"/>
-        </w:rPr>
-      </w:pPr>
-      <w:r>
-        <w:rPr>
-          <w:rFonts w:ascii="Verdana" w:hAnsi="Verdana" w:cs="Lucida Sans Unicode"/>
-        </w:rPr>
-        <w:t xml:space="preserve">    {</w:t>
-      </w:r>
-    </w:p>
-    <w:p>
-      <w:pPr>
-        <w:spacing w:after="0" w:line="240" w:lineRule="auto"/>
-        <w:rPr>
-          <w:rFonts w:ascii="Verdana" w:hAnsi="Verdana" w:cs="Lucida Sans Unicode"/>
-        </w:rPr>
-      </w:pPr>
-      <w:r>
-        <w:rPr>
-          <w:rFonts w:ascii="Verdana" w:hAnsi="Verdana" w:cs="Lucida Sans Unicode"/>
-        </w:rPr>
-        <w:t xml:space="preserve">        </w:t>
-      </w:r>
-      <w:proofErr w:type="spellStart"/>
-      <w:r>
-        <w:rPr>
-          <w:rFonts w:ascii="Verdana" w:hAnsi="Verdana" w:cs="Lucida Sans Unicode"/>
-        </w:rPr>
-        <w:t>bool</w:t>
-      </w:r>
-      <w:proofErr w:type="spellEnd"/>
-      <w:r>
-        <w:rPr>
-          <w:rFonts w:ascii="Verdana" w:hAnsi="Verdana" w:cs="Lucida Sans Unicode"/>
-        </w:rPr>
-        <w:t xml:space="preserve"> </w:t>
-      </w:r>
-      <w:proofErr w:type="gramStart"/>
-      <w:r>
-        <w:rPr>
-          <w:rFonts w:ascii="Verdana" w:hAnsi="Verdana" w:cs="Lucida Sans Unicode"/>
-        </w:rPr>
-        <w:t>login(</w:t>
-      </w:r>
-      <w:proofErr w:type="spellStart"/>
-      <w:proofErr w:type="gramEnd"/>
-      <w:r>
-        <w:rPr>
-          <w:rFonts w:ascii="Verdana" w:hAnsi="Verdana" w:cs="Lucida Sans Unicode"/>
-        </w:rPr>
-        <w:t>string</w:t>
-      </w:r>
-      <w:proofErr w:type="spellEnd"/>
-      <w:r>
-        <w:rPr>
-          <w:rFonts w:ascii="Verdana" w:hAnsi="Verdana" w:cs="Lucida Sans Unicode"/>
-        </w:rPr>
-        <w:t xml:space="preserve"> </w:t>
-      </w:r>
-      <w:proofErr w:type="spellStart"/>
-      <w:r>
-        <w:rPr>
-          <w:rFonts w:ascii="Verdana" w:hAnsi="Verdana" w:cs="Lucida Sans Unicode"/>
-        </w:rPr>
-        <w:t>name</w:t>
-      </w:r>
-      <w:proofErr w:type="spellEnd"/>
-      <w:r>
-        <w:rPr>
-          <w:rFonts w:ascii="Verdana" w:hAnsi="Verdana" w:cs="Lucida Sans Unicode"/>
-        </w:rPr>
-        <w:t xml:space="preserve">, </w:t>
-      </w:r>
-      <w:proofErr w:type="spellStart"/>
-      <w:r>
-        <w:rPr>
-          <w:rFonts w:ascii="Verdana" w:hAnsi="Verdana" w:cs="Lucida Sans Unicode"/>
-        </w:rPr>
-        <w:t>string</w:t>
-      </w:r>
-      <w:proofErr w:type="spellEnd"/>
-      <w:r>
-        <w:rPr>
-          <w:rFonts w:ascii="Verdana" w:hAnsi="Verdana" w:cs="Lucida Sans Unicode"/>
-        </w:rPr>
-        <w:t xml:space="preserve"> </w:t>
-      </w:r>
-      <w:proofErr w:type="spellStart"/>
-      <w:r>
-        <w:rPr>
-          <w:rFonts w:ascii="Verdana" w:hAnsi="Verdana" w:cs="Lucida Sans Unicode"/>
-        </w:rPr>
-        <w:t>pass</w:t>
-      </w:r>
-      <w:proofErr w:type="spellEnd"/>
-      <w:r>
-        <w:rPr>
-          <w:rFonts w:ascii="Verdana" w:hAnsi="Verdana" w:cs="Lucida Sans Unicode"/>
-        </w:rPr>
-        <w:t xml:space="preserve">, </w:t>
-      </w:r>
-      <w:proofErr w:type="spellStart"/>
-      <w:r>
-        <w:rPr>
-          <w:rFonts w:ascii="Verdana" w:hAnsi="Verdana" w:cs="Lucida Sans Unicode"/>
-        </w:rPr>
-        <w:t>string</w:t>
-      </w:r>
-      <w:proofErr w:type="spellEnd"/>
-      <w:r>
-        <w:rPr>
-          <w:rFonts w:ascii="Verdana" w:hAnsi="Verdana" w:cs="Lucida Sans Unicode"/>
-        </w:rPr>
-        <w:t xml:space="preserve"> </w:t>
-      </w:r>
-      <w:proofErr w:type="spellStart"/>
-      <w:r>
-        <w:rPr>
-          <w:rFonts w:ascii="Verdana" w:hAnsi="Verdana" w:cs="Lucida Sans Unicode"/>
-        </w:rPr>
-        <w:t>id</w:t>
-      </w:r>
-      <w:proofErr w:type="spellEnd"/>
-      <w:r>
-        <w:rPr>
-          <w:rFonts w:ascii="Verdana" w:hAnsi="Verdana" w:cs="Lucida Sans Unicode"/>
-        </w:rPr>
-        <w:t>);</w:t>
-      </w:r>
-    </w:p>
-    <w:p>
-      <w:pPr>
-        <w:spacing w:after="0" w:line="240" w:lineRule="auto"/>
-        <w:rPr>
-          <w:rFonts w:ascii="Verdana" w:hAnsi="Verdana" w:cs="Lucida Sans Unicode"/>
-        </w:rPr>
-      </w:pPr>
-      <w:r>
-        <w:rPr>
-          <w:rFonts w:ascii="Verdana" w:hAnsi="Verdana" w:cs="Lucida Sans Unicode"/>
-        </w:rPr>
-        <w:t xml:space="preserve">        </w:t>
-      </w:r>
-      <w:proofErr w:type="spellStart"/>
-      <w:r>
-        <w:rPr>
-          <w:rFonts w:ascii="Verdana" w:hAnsi="Verdana" w:cs="Lucida Sans Unicode"/>
-        </w:rPr>
-        <w:t>void</w:t>
-      </w:r>
-      <w:proofErr w:type="spellEnd"/>
-      <w:r>
-        <w:rPr>
-          <w:rFonts w:ascii="Verdana" w:hAnsi="Verdana" w:cs="Lucida Sans Unicode"/>
-        </w:rPr>
-        <w:t xml:space="preserve"> </w:t>
-      </w:r>
-      <w:proofErr w:type="spellStart"/>
-      <w:proofErr w:type="gramStart"/>
-      <w:r>
-        <w:rPr>
-          <w:rFonts w:ascii="Verdana" w:hAnsi="Verdana" w:cs="Lucida Sans Unicode"/>
-        </w:rPr>
-        <w:t>logout</w:t>
-      </w:r>
-      <w:proofErr w:type="spellEnd"/>
-      <w:r>
-        <w:rPr>
-          <w:rFonts w:ascii="Verdana" w:hAnsi="Verdana" w:cs="Lucida Sans Unicode"/>
-        </w:rPr>
-        <w:t>(</w:t>
-      </w:r>
-      <w:proofErr w:type="gramEnd"/>
-      <w:r>
-        <w:rPr>
-          <w:rFonts w:ascii="Verdana" w:hAnsi="Verdana" w:cs="Lucida Sans Unicode"/>
-        </w:rPr>
-        <w:t>);</w:t>
-      </w:r>
-    </w:p>
-    <w:p>
-      <w:pPr>
-        <w:spacing w:after="0" w:line="240" w:lineRule="auto"/>
-        <w:rPr>
-          <w:rFonts w:ascii="Verdana" w:hAnsi="Verdana" w:cs="Lucida Sans Unicode"/>
-        </w:rPr>
-      </w:pPr>
-      <w:r>
-        <w:rPr>
-          <w:rFonts w:ascii="Verdana" w:hAnsi="Verdana" w:cs="Lucida Sans Unicode"/>
-        </w:rPr>
-        <w:t xml:space="preserve">        </w:t>
-      </w:r>
-      <w:proofErr w:type="gramStart"/>
-      <w:r>
-        <w:rPr>
-          <w:rFonts w:ascii="Verdana" w:hAnsi="Verdana" w:cs="Lucida Sans Unicode"/>
-        </w:rPr>
-        <w:t>List&lt;</w:t>
-      </w:r>
-      <w:proofErr w:type="spellStart"/>
-      <w:proofErr w:type="gramEnd"/>
-      <w:r>
-        <w:rPr>
-          <w:rFonts w:ascii="Verdana" w:hAnsi="Verdana" w:cs="Lucida Sans Unicode"/>
-        </w:rPr>
-        <w:t>string</w:t>
-      </w:r>
-      <w:proofErr w:type="spellEnd"/>
-      <w:r>
-        <w:rPr>
-          <w:rFonts w:ascii="Verdana" w:hAnsi="Verdana" w:cs="Lucida Sans Unicode"/>
-        </w:rPr>
-        <w:t xml:space="preserve">&gt; </w:t>
-      </w:r>
-      <w:proofErr w:type="spellStart"/>
-      <w:r>
-        <w:rPr>
-          <w:rFonts w:ascii="Verdana" w:hAnsi="Verdana" w:cs="Lucida Sans Unicode"/>
-        </w:rPr>
-        <w:t>get</w:t>
-      </w:r>
-      <w:proofErr w:type="spellEnd"/>
-      <w:r>
-        <w:rPr>
-          <w:rFonts w:ascii="Verdana" w:hAnsi="Verdana" w:cs="Lucida Sans Unicode"/>
-        </w:rPr>
-        <w:t>_</w:t>
-      </w:r>
-      <w:proofErr w:type="spellStart"/>
-      <w:r>
-        <w:rPr>
-          <w:rFonts w:ascii="Verdana" w:hAnsi="Verdana" w:cs="Lucida Sans Unicode"/>
-        </w:rPr>
-        <w:t>players</w:t>
-      </w:r>
-      <w:proofErr w:type="spellEnd"/>
-      <w:r>
-        <w:rPr>
-          <w:rFonts w:ascii="Verdana" w:hAnsi="Verdana" w:cs="Lucida Sans Unicode"/>
-        </w:rPr>
-        <w:t>();</w:t>
-      </w:r>
-    </w:p>
-    <w:p>
-      <w:pPr>
-        <w:spacing w:after="0" w:line="240" w:lineRule="auto"/>
-        <w:rPr>
-          <w:rFonts w:ascii="Verdana" w:hAnsi="Verdana" w:cs="Lucida Sans Unicode"/>
-        </w:rPr>
-      </w:pPr>
-      <w:r>
-        <w:rPr>
-          <w:rFonts w:ascii="Verdana" w:hAnsi="Verdana" w:cs="Lucida Sans Unicode"/>
-        </w:rPr>
-        <w:t xml:space="preserve">        </w:t>
-      </w:r>
-      <w:proofErr w:type="spellStart"/>
-      <w:r>
-        <w:rPr>
-          <w:rFonts w:ascii="Verdana" w:hAnsi="Verdana" w:cs="Lucida Sans Unicode"/>
-        </w:rPr>
-        <w:t>string</w:t>
-      </w:r>
-      <w:proofErr w:type="spellEnd"/>
-      <w:r>
-        <w:rPr>
-          <w:rFonts w:ascii="Verdana" w:hAnsi="Verdana" w:cs="Lucida Sans Unicode"/>
-        </w:rPr>
-        <w:t xml:space="preserve"> </w:t>
-      </w:r>
-      <w:proofErr w:type="spellStart"/>
-      <w:r>
-        <w:rPr>
-          <w:rFonts w:ascii="Verdana" w:hAnsi="Verdana" w:cs="Lucida Sans Unicode"/>
-        </w:rPr>
-        <w:t>get</w:t>
-      </w:r>
-      <w:proofErr w:type="spellEnd"/>
-      <w:r>
-        <w:rPr>
-          <w:rFonts w:ascii="Verdana" w:hAnsi="Verdana" w:cs="Lucida Sans Unicode"/>
-        </w:rPr>
-        <w:t>_</w:t>
-      </w:r>
-      <w:proofErr w:type="spellStart"/>
-      <w:proofErr w:type="gramStart"/>
-      <w:r>
-        <w:rPr>
-          <w:rFonts w:ascii="Verdana" w:hAnsi="Verdana" w:cs="Lucida Sans Unicode"/>
-        </w:rPr>
-        <w:t>id</w:t>
-      </w:r>
-      <w:proofErr w:type="spellEnd"/>
-      <w:r>
-        <w:rPr>
-          <w:rFonts w:ascii="Verdana" w:hAnsi="Verdana" w:cs="Lucida Sans Unicode"/>
-        </w:rPr>
-        <w:t>(</w:t>
-      </w:r>
-      <w:proofErr w:type="spellStart"/>
-      <w:proofErr w:type="gramEnd"/>
-      <w:r>
-        <w:rPr>
-          <w:rFonts w:ascii="Verdana" w:hAnsi="Verdana" w:cs="Lucida Sans Unicode"/>
-        </w:rPr>
-        <w:t>string</w:t>
-      </w:r>
-      <w:proofErr w:type="spellEnd"/>
-      <w:r>
-        <w:rPr>
-          <w:rFonts w:ascii="Verdana" w:hAnsi="Verdana" w:cs="Lucida Sans Unicode"/>
-        </w:rPr>
-        <w:t xml:space="preserve"> </w:t>
-      </w:r>
-      <w:proofErr w:type="spellStart"/>
-      <w:r>
-        <w:rPr>
-          <w:rFonts w:ascii="Verdana" w:hAnsi="Verdana" w:cs="Lucida Sans Unicode"/>
-        </w:rPr>
-        <w:t>name</w:t>
-      </w:r>
-      <w:proofErr w:type="spellEnd"/>
-      <w:r>
-        <w:rPr>
-          <w:rFonts w:ascii="Verdana" w:hAnsi="Verdana" w:cs="Lucida Sans Unicode"/>
-        </w:rPr>
-        <w:t>);</w:t>
-      </w:r>
-    </w:p>
-    <w:p>
-      <w:pPr>
-        <w:spacing w:after="0" w:line="240" w:lineRule="auto"/>
-        <w:rPr>
-          <w:rFonts w:ascii="Verdana" w:hAnsi="Verdana" w:cs="Lucida Sans Unicode"/>
-        </w:rPr>
-      </w:pPr>
-      <w:r>
-        <w:rPr>
-          <w:rFonts w:ascii="Verdana" w:hAnsi="Verdana" w:cs="Lucida Sans Unicode"/>
-        </w:rPr>
-        <w:t xml:space="preserve">        </w:t>
-      </w:r>
-      <w:proofErr w:type="spellStart"/>
-      <w:r>
-        <w:rPr>
-          <w:rFonts w:ascii="Verdana" w:hAnsi="Verdana" w:cs="Lucida Sans Unicode"/>
-        </w:rPr>
-        <w:t>void</w:t>
-      </w:r>
-      <w:proofErr w:type="spellEnd"/>
-      <w:r>
-        <w:rPr>
-          <w:rFonts w:ascii="Verdana" w:hAnsi="Verdana" w:cs="Lucida Sans Unicode"/>
-        </w:rPr>
-        <w:t xml:space="preserve"> </w:t>
-      </w:r>
-      <w:proofErr w:type="spellStart"/>
-      <w:r>
-        <w:rPr>
-          <w:rFonts w:ascii="Verdana" w:hAnsi="Verdana" w:cs="Lucida Sans Unicode"/>
-        </w:rPr>
-        <w:t>set</w:t>
-      </w:r>
-      <w:proofErr w:type="spellEnd"/>
-      <w:r>
-        <w:rPr>
-          <w:rFonts w:ascii="Verdana" w:hAnsi="Verdana" w:cs="Lucida Sans Unicode"/>
-        </w:rPr>
-        <w:t>_</w:t>
-      </w:r>
-      <w:proofErr w:type="spellStart"/>
-      <w:proofErr w:type="gramStart"/>
-      <w:r>
-        <w:rPr>
-          <w:rFonts w:ascii="Verdana" w:hAnsi="Verdana" w:cs="Lucida Sans Unicode"/>
-        </w:rPr>
-        <w:t>klient</w:t>
-      </w:r>
-      <w:proofErr w:type="spellEnd"/>
-      <w:r>
-        <w:rPr>
-          <w:rFonts w:ascii="Verdana" w:hAnsi="Verdana" w:cs="Lucida Sans Unicode"/>
-        </w:rPr>
-        <w:t>(</w:t>
-      </w:r>
-      <w:proofErr w:type="spellStart"/>
-      <w:proofErr w:type="gramEnd"/>
-      <w:r>
-        <w:rPr>
-          <w:rFonts w:ascii="Verdana" w:hAnsi="Verdana" w:cs="Lucida Sans Unicode"/>
-        </w:rPr>
-        <w:t>string</w:t>
-      </w:r>
-      <w:proofErr w:type="spellEnd"/>
-      <w:r>
-        <w:rPr>
-          <w:rFonts w:ascii="Verdana" w:hAnsi="Verdana" w:cs="Lucida Sans Unicode"/>
-        </w:rPr>
-        <w:t xml:space="preserve"> </w:t>
-      </w:r>
-      <w:proofErr w:type="spellStart"/>
-      <w:r>
-        <w:rPr>
-          <w:rFonts w:ascii="Verdana" w:hAnsi="Verdana" w:cs="Lucida Sans Unicode"/>
-        </w:rPr>
-        <w:t>name</w:t>
-      </w:r>
-      <w:proofErr w:type="spellEnd"/>
-      <w:r>
-        <w:rPr>
-          <w:rFonts w:ascii="Verdana" w:hAnsi="Verdana" w:cs="Lucida Sans Unicode"/>
-        </w:rPr>
-        <w:t>);</w:t>
-      </w:r>
-    </w:p>
-    <w:p>
-      <w:pPr>
-        <w:spacing w:after="0" w:line="240" w:lineRule="auto"/>
-        <w:rPr>
-          <w:rFonts w:ascii="Verdana" w:hAnsi="Verdana" w:cs="Lucida Sans Unicode"/>
-        </w:rPr>
-      </w:pPr>
-      <w:r>
-        <w:rPr>
-          <w:rFonts w:ascii="Verdana" w:hAnsi="Verdana" w:cs="Lucida Sans Unicode"/>
-        </w:rPr>
-        <w:t xml:space="preserve">        </w:t>
-      </w:r>
-      <w:proofErr w:type="spellStart"/>
-      <w:r>
-        <w:rPr>
-          <w:rFonts w:ascii="Verdana" w:hAnsi="Verdana" w:cs="Lucida Sans Unicode"/>
-        </w:rPr>
-        <w:t>string</w:t>
-      </w:r>
-      <w:proofErr w:type="spellEnd"/>
-      <w:r>
-        <w:rPr>
-          <w:rFonts w:ascii="Verdana" w:hAnsi="Verdana" w:cs="Lucida Sans Unicode"/>
-        </w:rPr>
-        <w:t xml:space="preserve"> </w:t>
-      </w:r>
-      <w:proofErr w:type="spellStart"/>
-      <w:r>
-        <w:rPr>
-          <w:rFonts w:ascii="Verdana" w:hAnsi="Verdana" w:cs="Lucida Sans Unicode"/>
-        </w:rPr>
-        <w:t>offer</w:t>
-      </w:r>
-      <w:proofErr w:type="spellEnd"/>
-      <w:r>
-        <w:rPr>
-          <w:rFonts w:ascii="Verdana" w:hAnsi="Verdana" w:cs="Lucida Sans Unicode"/>
-        </w:rPr>
-        <w:t>_</w:t>
-      </w:r>
-      <w:proofErr w:type="gramStart"/>
-      <w:r>
-        <w:rPr>
-          <w:rFonts w:ascii="Verdana" w:hAnsi="Verdana" w:cs="Lucida Sans Unicode"/>
-        </w:rPr>
-        <w:t>game(</w:t>
-      </w:r>
-      <w:proofErr w:type="spellStart"/>
-      <w:proofErr w:type="gramEnd"/>
-      <w:r>
-        <w:rPr>
-          <w:rFonts w:ascii="Verdana" w:hAnsi="Verdana" w:cs="Lucida Sans Unicode"/>
-        </w:rPr>
-        <w:t>string</w:t>
-      </w:r>
-      <w:proofErr w:type="spellEnd"/>
-      <w:r>
-        <w:rPr>
-          <w:rFonts w:ascii="Verdana" w:hAnsi="Verdana" w:cs="Lucida Sans Unicode"/>
-        </w:rPr>
-        <w:t xml:space="preserve"> </w:t>
-      </w:r>
-      <w:proofErr w:type="spellStart"/>
-      <w:r>
-        <w:rPr>
-          <w:rFonts w:ascii="Verdana" w:hAnsi="Verdana" w:cs="Lucida Sans Unicode"/>
-        </w:rPr>
-        <w:t>name</w:t>
-      </w:r>
-      <w:proofErr w:type="spellEnd"/>
-      <w:r>
-        <w:rPr>
-          <w:rFonts w:ascii="Verdana" w:hAnsi="Verdana" w:cs="Lucida Sans Unicode"/>
-        </w:rPr>
-        <w:t>);</w:t>
-      </w:r>
-    </w:p>
-    <w:p>
-      <w:pPr>
-        <w:spacing w:after="0" w:line="240" w:lineRule="auto"/>
-        <w:rPr>
-          <w:rFonts w:ascii="Verdana" w:hAnsi="Verdana" w:cs="Lucida Sans Unicode"/>
-        </w:rPr>
-      </w:pPr>
-      <w:r>
-        <w:rPr>
-          <w:rFonts w:ascii="Verdana" w:hAnsi="Verdana" w:cs="Lucida Sans Unicode"/>
-        </w:rPr>
-        <w:t xml:space="preserve">    }</w:t>
-      </w:r>
-    </w:p>
-    <w:p>
-      <w:pPr>
-        <w:spacing w:after="0" w:line="240" w:lineRule="auto"/>
-        <w:rPr>
-          <w:rFonts w:ascii="Verdana" w:hAnsi="Verdana" w:cs="Lucida Sans Unicode"/>
-        </w:rPr>
-      </w:pPr>
-      <w:r>
-        <w:rPr>
-          <w:rFonts w:ascii="Verdana" w:hAnsi="Verdana" w:cs="Lucida Sans Unicode"/>
-        </w:rPr>
-        <w:t xml:space="preserve">    </w:t>
-      </w:r>
-      <w:proofErr w:type="spellStart"/>
-      <w:r>
-        <w:rPr>
-          <w:rFonts w:ascii="Verdana" w:hAnsi="Verdana" w:cs="Lucida Sans Unicode"/>
-        </w:rPr>
-        <w:t>public</w:t>
-      </w:r>
-      <w:proofErr w:type="spellEnd"/>
-      <w:r>
-        <w:rPr>
-          <w:rFonts w:ascii="Verdana" w:hAnsi="Verdana" w:cs="Lucida Sans Unicode"/>
-        </w:rPr>
-        <w:t xml:space="preserve"> </w:t>
-      </w:r>
-      <w:proofErr w:type="spellStart"/>
-      <w:r>
-        <w:rPr>
-          <w:rFonts w:ascii="Verdana" w:hAnsi="Verdana" w:cs="Lucida Sans Unicode"/>
-        </w:rPr>
-        <w:t>interface</w:t>
-      </w:r>
-      <w:proofErr w:type="spellEnd"/>
-      <w:r>
-        <w:rPr>
-          <w:rFonts w:ascii="Verdana" w:hAnsi="Verdana" w:cs="Lucida Sans Unicode"/>
-        </w:rPr>
-        <w:t xml:space="preserve"> </w:t>
-      </w:r>
-      <w:proofErr w:type="spellStart"/>
-      <w:r>
-        <w:rPr>
-          <w:rFonts w:ascii="Verdana" w:hAnsi="Verdana" w:cs="Lucida Sans Unicode"/>
-        </w:rPr>
-        <w:t>Ikliens</w:t>
-      </w:r>
-      <w:proofErr w:type="spellEnd"/>
-    </w:p>
-    <w:p>
-      <w:pPr>
-        <w:spacing w:after="0" w:line="240" w:lineRule="auto"/>
-        <w:rPr>
-          <w:rFonts w:ascii="Verdana" w:hAnsi="Verdana" w:cs="Lucida Sans Unicode"/>
-        </w:rPr>
-      </w:pPr>
-      <w:r>
-        <w:rPr>
-          <w:rFonts w:ascii="Verdana" w:hAnsi="Verdana" w:cs="Lucida Sans Unicode"/>
-        </w:rPr>
-        <w:t xml:space="preserve">    {</w:t>
-      </w:r>
-    </w:p>
-    <w:p>
-      <w:pPr>
-        <w:spacing w:after="0" w:line="240" w:lineRule="auto"/>
-        <w:rPr>
-          <w:rFonts w:ascii="Verdana" w:hAnsi="Verdana" w:cs="Lucida Sans Unicode"/>
-        </w:rPr>
-      </w:pPr>
-      <w:r>
-        <w:rPr>
-          <w:rFonts w:ascii="Verdana" w:hAnsi="Verdana" w:cs="Lucida Sans Unicode"/>
-        </w:rPr>
-        <w:t xml:space="preserve">        </w:t>
-      </w:r>
-      <w:proofErr w:type="spellStart"/>
-      <w:r>
-        <w:rPr>
-          <w:rFonts w:ascii="Verdana" w:hAnsi="Verdana" w:cs="Lucida Sans Unicode"/>
-        </w:rPr>
-        <w:t>void</w:t>
-      </w:r>
-      <w:proofErr w:type="spellEnd"/>
-      <w:r>
-        <w:rPr>
-          <w:rFonts w:ascii="Verdana" w:hAnsi="Verdana" w:cs="Lucida Sans Unicode"/>
-        </w:rPr>
-        <w:t xml:space="preserve"> </w:t>
-      </w:r>
-      <w:proofErr w:type="spellStart"/>
-      <w:r>
-        <w:rPr>
-          <w:rFonts w:ascii="Verdana" w:hAnsi="Verdana" w:cs="Lucida Sans Unicode"/>
-        </w:rPr>
-        <w:t>refresh</w:t>
-      </w:r>
-      <w:proofErr w:type="spellEnd"/>
-      <w:r>
-        <w:rPr>
-          <w:rFonts w:ascii="Verdana" w:hAnsi="Verdana" w:cs="Lucida Sans Unicode"/>
-        </w:rPr>
-        <w:t>_</w:t>
-      </w:r>
-      <w:proofErr w:type="gramStart"/>
-      <w:r>
-        <w:rPr>
-          <w:rFonts w:ascii="Verdana" w:hAnsi="Verdana" w:cs="Lucida Sans Unicode"/>
-        </w:rPr>
-        <w:t>lobby(</w:t>
-      </w:r>
-      <w:proofErr w:type="gramEnd"/>
-      <w:r>
-        <w:rPr>
-          <w:rFonts w:ascii="Verdana" w:hAnsi="Verdana" w:cs="Lucida Sans Unicode"/>
-        </w:rPr>
-        <w:t>);</w:t>
-      </w:r>
-    </w:p>
-    <w:p>
-      <w:pPr>
-        <w:spacing w:after="0" w:line="240" w:lineRule="auto"/>
-        <w:rPr>
-          <w:rFonts w:ascii="Verdana" w:hAnsi="Verdana" w:cs="Lucida Sans Unicode"/>
-        </w:rPr>
-      </w:pPr>
-      <w:r>
-        <w:rPr>
-          <w:rFonts w:ascii="Verdana" w:hAnsi="Verdana" w:cs="Lucida Sans Unicode"/>
-        </w:rPr>
-        <w:t xml:space="preserve">        </w:t>
-      </w:r>
-      <w:proofErr w:type="spellStart"/>
-      <w:r>
-        <w:rPr>
-          <w:rFonts w:ascii="Verdana" w:hAnsi="Verdana" w:cs="Lucida Sans Unicode"/>
-        </w:rPr>
-        <w:t>bool</w:t>
-      </w:r>
-      <w:proofErr w:type="spellEnd"/>
-      <w:r>
-        <w:rPr>
-          <w:rFonts w:ascii="Verdana" w:hAnsi="Verdana" w:cs="Lucida Sans Unicode"/>
-        </w:rPr>
-        <w:t xml:space="preserve"> game_</w:t>
-      </w:r>
-      <w:proofErr w:type="spellStart"/>
-      <w:proofErr w:type="gramStart"/>
-      <w:r>
-        <w:rPr>
-          <w:rFonts w:ascii="Verdana" w:hAnsi="Verdana" w:cs="Lucida Sans Unicode"/>
-        </w:rPr>
-        <w:t>require</w:t>
-      </w:r>
-      <w:proofErr w:type="spellEnd"/>
-      <w:r>
-        <w:rPr>
-          <w:rFonts w:ascii="Verdana" w:hAnsi="Verdana" w:cs="Lucida Sans Unicode"/>
-        </w:rPr>
-        <w:t>(</w:t>
-      </w:r>
-      <w:proofErr w:type="spellStart"/>
-      <w:proofErr w:type="gramEnd"/>
-      <w:r>
-        <w:rPr>
-          <w:rFonts w:ascii="Verdana" w:hAnsi="Verdana" w:cs="Lucida Sans Unicode"/>
-        </w:rPr>
-        <w:t>string</w:t>
-      </w:r>
-      <w:proofErr w:type="spellEnd"/>
-      <w:r>
-        <w:rPr>
-          <w:rFonts w:ascii="Verdana" w:hAnsi="Verdana" w:cs="Lucida Sans Unicode"/>
-        </w:rPr>
-        <w:t xml:space="preserve"> </w:t>
-      </w:r>
-      <w:proofErr w:type="spellStart"/>
-      <w:r>
-        <w:rPr>
-          <w:rFonts w:ascii="Verdana" w:hAnsi="Verdana" w:cs="Lucida Sans Unicode"/>
-        </w:rPr>
-        <w:t>name</w:t>
-      </w:r>
-      <w:proofErr w:type="spellEnd"/>
-      <w:r>
-        <w:rPr>
-          <w:rFonts w:ascii="Verdana" w:hAnsi="Verdana" w:cs="Lucida Sans Unicode"/>
-        </w:rPr>
-        <w:t xml:space="preserve">, </w:t>
-      </w:r>
-      <w:proofErr w:type="spellStart"/>
-      <w:r>
-        <w:rPr>
-          <w:rFonts w:ascii="Verdana" w:hAnsi="Verdana" w:cs="Lucida Sans Unicode"/>
-        </w:rPr>
-        <w:t>string</w:t>
-      </w:r>
-      <w:proofErr w:type="spellEnd"/>
-      <w:r>
-        <w:rPr>
-          <w:rFonts w:ascii="Verdana" w:hAnsi="Verdana" w:cs="Lucida Sans Unicode"/>
-        </w:rPr>
-        <w:t xml:space="preserve"> </w:t>
-      </w:r>
-      <w:proofErr w:type="spellStart"/>
-      <w:r>
-        <w:rPr>
-          <w:rFonts w:ascii="Verdana" w:hAnsi="Verdana" w:cs="Lucida Sans Unicode"/>
-        </w:rPr>
-        <w:t>id</w:t>
-      </w:r>
-      <w:proofErr w:type="spellEnd"/>
-      <w:r>
-        <w:rPr>
-          <w:rFonts w:ascii="Verdana" w:hAnsi="Verdana" w:cs="Lucida Sans Unicode"/>
-        </w:rPr>
-        <w:t>);</w:t>
-      </w:r>
-    </w:p>
-    <w:p>
-      <w:pPr>
-        <w:spacing w:after="0" w:line="240" w:lineRule="auto"/>
-        <w:rPr>
-          <w:rFonts w:ascii="Verdana" w:hAnsi="Verdana" w:cs="Lucida Sans Unicode"/>
-        </w:rPr>
-      </w:pPr>
-      <w:r>
-        <w:rPr>
-          <w:rFonts w:ascii="Verdana" w:hAnsi="Verdana" w:cs="Lucida Sans Unicode"/>
-        </w:rPr>
-        <w:t xml:space="preserve">    }</w:t>
-      </w:r>
-    </w:p>
-    <w:p>
-      <w:pPr>
-        <w:spacing w:after="0" w:line="240" w:lineRule="auto"/>
-        <w:rPr>
-          <w:rFonts w:ascii="Verdana" w:hAnsi="Verdana" w:cs="Lucida Sans Unicode"/>
-        </w:rPr>
-      </w:pPr>
-    </w:p>
-    <w:p>
-      <w:pPr>
-        <w:spacing w:after="0" w:line="240" w:lineRule="auto"/>
-        <w:rPr>
-          <w:rFonts w:ascii="Verdana" w:hAnsi="Verdana" w:cs="Lucida Sans Unicode"/>
-        </w:rPr>
-      </w:pPr>
-      <w:r>
-        <w:rPr>
-          <w:rFonts w:ascii="Verdana" w:hAnsi="Verdana" w:cs="Lucida Sans Unicode"/>
-        </w:rPr>
         <w:t>CGD kliens</w:t>
       </w:r>
     </w:p>
@@ -2295,7 +2443,27 @@
         <w:rPr>
           <w:rFonts w:ascii="Verdana" w:hAnsi="Verdana" w:cs="Lucida Sans Unicode"/>
         </w:rPr>
-        <w:t xml:space="preserve">Megállapítottuk, hogy a kártyajáték 31 lapos, tehát 15 képre lesz szükségünk, plusz egy a Fekete Péter.  Tehát nekikezdtünk a képek keresésének, amiket a </w:t>
+        <w:t xml:space="preserve">Megállapítottuk, hogy </w:t>
+      </w:r>
+      <w:proofErr w:type="gramStart"/>
+      <w:r>
+        <w:rPr>
+          <w:rFonts w:ascii="Verdana" w:hAnsi="Verdana" w:cs="Lucida Sans Unicode"/>
+        </w:rPr>
+        <w:t>a  16</w:t>
+      </w:r>
+      <w:proofErr w:type="gramEnd"/>
+      <w:r>
+        <w:rPr>
+          <w:rFonts w:ascii="Verdana" w:hAnsi="Verdana" w:cs="Lucida Sans Unicode"/>
+        </w:rPr>
+        <w:t xml:space="preserve"> képre lesz szükségünk.</w:t>
+      </w:r>
+      <w:r>
+        <w:rPr>
+          <w:rFonts w:ascii="Verdana" w:hAnsi="Verdana" w:cs="Lucida Sans Unicode"/>
+        </w:rPr>
+        <w:t xml:space="preserve">  Tehát nekikezdtünk a képek keresésének, amiket a </w:t>
       </w:r>
       <w:proofErr w:type="spellStart"/>
       <w:r>
@@ -2485,7 +2653,6 @@
         <w:rPr>
           <w:rFonts w:ascii="Verdana" w:hAnsi="Verdana" w:cs="Lucida Sans Unicode"/>
         </w:rPr>
-        <w:lastRenderedPageBreak/>
         <w:t>(9):   Körte</w:t>
       </w:r>
     </w:p>
@@ -2626,7 +2793,19 @@
         <w:rPr>
           <w:rFonts w:ascii="Verdana" w:hAnsi="Verdana" w:cs="Lucida Sans Unicode"/>
         </w:rPr>
-        <w:t>Kezdetben még a gyümölcsök között szerepelt, mint opcionális lehetőségként az ananász, áfonya és a ribizli is, de mivel az ananászról nem találtunk a sémába beleillő képet, a málnát, áfonyát és ribizlit pedig gyakorlatilag egy kalap alatt lehet említeni, így maradt az előbb felsorolt 15 darab gyümölcs.</w:t>
+        <w:t>Kezdetben még a gyümölcsök között szerepelt, mint opcionális lehetőségként az ananász, áfonya és a ribizli is, de mivel az ananászról nem találtunk a sémába beleillő képet, a málnát, áfonyát és ribizlit pedig gyakorlatilag e</w:t>
+      </w:r>
+      <w:r>
+        <w:rPr>
+          <w:rFonts w:ascii="Verdana" w:hAnsi="Verdana" w:cs="Lucida Sans Unicode"/>
+        </w:rPr>
+        <w:t>gy kalap alatt lehet említeni</w:t>
+      </w:r>
+      <w:r>
+        <w:rPr>
+          <w:rFonts w:ascii="Verdana" w:hAnsi="Verdana" w:cs="Lucida Sans Unicode"/>
+        </w:rPr>
+        <w:t>.</w:t>
       </w:r>
     </w:p>
     <w:p>
@@ -2640,7 +2819,16 @@
         <w:rPr>
           <w:rFonts w:ascii="Verdana" w:hAnsi="Verdana" w:cs="Lucida Sans Unicode"/>
         </w:rPr>
-        <w:t xml:space="preserve">Ezek után elkezdtük megalkotni a gyümölcsök ismertetőjét, azaz a származási helyüket, a bennük lévő vitaminokat és a szervezetre gyakorolt jótékony hatásukat kerestük ki, gyűjtöttük össze, és szortíroztuk belőle, hogy csak a tömör lényeg maradjon meg. Ezen leírások végeredményét megtalálhatja a mellékelt „Gyümölcs leírás” nevű </w:t>
+        <w:lastRenderedPageBreak/>
+        <w:t>Ezek után e</w:t>
+      </w:r>
+      <w:bookmarkStart w:id="0" w:name="_GoBack"/>
+      <w:bookmarkEnd w:id="0"/>
+      <w:r>
+        <w:rPr>
+          <w:rFonts w:ascii="Verdana" w:hAnsi="Verdana" w:cs="Lucida Sans Unicode"/>
+        </w:rPr>
+        <w:t xml:space="preserve">lkezdtük megalkotni a gyümölcsök ismertetőjét, azaz a származási helyüket, a bennük lévő vitaminokat és a szervezetre gyakorolt jótékony hatásukat kerestük ki, gyűjtöttük össze, és szortíroztuk belőle, hogy csak a tömör lényeg maradjon meg. Ezen leírások végeredményét megtalálhatja a mellékelt „Gyümölcs leírás” nevű </w:t>
       </w:r>
       <w:r>
         <w:rPr>
@@ -3973,6 +4161,23 @@
       <w:contextualSpacing/>
     </w:pPr>
   </w:style>
+  <w:style w:type="paragraph" w:styleId="NormlWeb">
+    <w:name w:val="Normal (Web)"/>
+    <w:basedOn w:val="Norml"/>
+    <w:uiPriority w:val="99"/>
+    <w:semiHidden/>
+    <w:unhideWhenUsed/>
+    <w:rsid w:val="007C629F"/>
+    <w:pPr>
+      <w:spacing w:before="100" w:beforeAutospacing="1" w:after="100" w:afterAutospacing="1" w:line="240" w:lineRule="auto"/>
+    </w:pPr>
+    <w:rPr>
+      <w:rFonts w:ascii="Times New Roman" w:eastAsia="Times New Roman" w:hAnsi="Times New Roman" w:cs="Times New Roman"/>
+      <w:sz w:val="24"/>
+      <w:szCs w:val="24"/>
+      <w:lang w:eastAsia="hu-HU"/>
+    </w:rPr>
+  </w:style>
 </w:styles>
 </file>
 

</xml_diff>